<commit_message>
joane - chapter 2 updates
</commit_message>
<xml_diff>
--- a/joane/chapter 2.docx
+++ b/joane/chapter 2.docx
@@ -101,15 +101,7 @@
           <w:sz w:val="24"/>
           <w:szCs w:val="24"/>
         </w:rPr>
-        <w:t xml:space="preserve">” </w:t>
-      </w:r>
-      <w:r>
-        <w:rPr>
-          <w:rFonts w:ascii="Times New Roman" w:hAnsi="Times New Roman" w:cs="Times New Roman"/>
-          <w:sz w:val="24"/>
-          <w:szCs w:val="24"/>
-        </w:rPr>
-        <w:t>(</w:t>
+        <w:t>” (</w:t>
       </w:r>
       <w:proofErr w:type="spellStart"/>
       <w:r>
@@ -127,15 +119,7 @@
           <w:sz w:val="24"/>
           <w:szCs w:val="24"/>
         </w:rPr>
-        <w:t xml:space="preserve"> et. al, 2016)</w:t>
-      </w:r>
-      <w:r>
-        <w:rPr>
-          <w:rFonts w:ascii="Times New Roman" w:hAnsi="Times New Roman" w:cs="Times New Roman"/>
-          <w:sz w:val="24"/>
-          <w:szCs w:val="24"/>
-        </w:rPr>
-        <w:t>, it was mentioned that t</w:t>
+        <w:t xml:space="preserve"> et. al, 2016), it was mentioned that t</w:t>
       </w:r>
       <w:r>
         <w:rPr>
@@ -350,23 +334,7 @@
           <w:szCs w:val="24"/>
         </w:rPr>
         <w:lastRenderedPageBreak/>
-        <w:t xml:space="preserve">patterns. Finder pattern is used for deciding the correct orientation of the symbol. Timing patterns are used by the decoder software to find the side of pattern. Alignment patterns are used in the case of image distortion to correctly decode the symbol by decoder software. The rest of the region i.e. other than function pattern is the encoded region where data code words and </w:t>
-      </w:r>
-      <w:r>
-        <w:rPr>
-          <w:rFonts w:ascii="Times New Roman" w:hAnsi="Times New Roman" w:cs="Times New Roman"/>
-          <w:sz w:val="24"/>
-          <w:szCs w:val="24"/>
-        </w:rPr>
-        <w:t>error correcting</w:t>
-      </w:r>
-      <w:r>
-        <w:rPr>
-          <w:rFonts w:ascii="Times New Roman" w:hAnsi="Times New Roman" w:cs="Times New Roman"/>
-          <w:sz w:val="24"/>
-          <w:szCs w:val="24"/>
-        </w:rPr>
-        <w:t xml:space="preserve"> code words are stored</w:t>
+        <w:t>patterns. Finder pattern is used for deciding the correct orientation of the symbol. Timing patterns are used by the decoder software to find the side of pattern. Alignment patterns are used in the case of image distortion to correctly decode the symbol by decoder software. The rest of the region i.e. other than function pattern is the encoded region where data code words and error correcting code words are stored</w:t>
       </w:r>
       <w:r>
         <w:rPr>
@@ -2515,8 +2483,1844 @@
     </w:p>
     <w:p>
       <w:pPr>
-        <w:pStyle w:val="ListParagraph"/>
-        <w:spacing w:after="0" w:line="360" w:lineRule="auto"/>
+        <w:spacing w:after="0" w:line="360" w:lineRule="auto"/>
+        <w:rPr>
+          <w:rFonts w:ascii="Times New Roman" w:hAnsi="Times New Roman" w:cs="Times New Roman"/>
+          <w:sz w:val="24"/>
+          <w:szCs w:val="24"/>
+        </w:rPr>
+      </w:pPr>
+    </w:p>
+    <w:p>
+      <w:pPr>
+        <w:spacing w:after="0" w:line="360" w:lineRule="auto"/>
+        <w:rPr>
+          <w:rFonts w:ascii="Times New Roman" w:hAnsi="Times New Roman" w:cs="Times New Roman"/>
+          <w:sz w:val="24"/>
+          <w:szCs w:val="24"/>
+        </w:rPr>
+      </w:pPr>
+      <w:r>
+        <w:rPr>
+          <w:rFonts w:ascii="Times New Roman" w:hAnsi="Times New Roman" w:cs="Times New Roman"/>
+          <w:sz w:val="24"/>
+          <w:szCs w:val="24"/>
+        </w:rPr>
+        <w:tab/>
+        <w:t xml:space="preserve">There are </w:t>
+      </w:r>
+      <w:r>
+        <w:rPr>
+          <w:rFonts w:ascii="Times New Roman" w:hAnsi="Times New Roman" w:cs="Times New Roman"/>
+          <w:sz w:val="24"/>
+          <w:szCs w:val="24"/>
+        </w:rPr>
+        <w:t>three main</w:t>
+      </w:r>
+      <w:r>
+        <w:rPr>
+          <w:rFonts w:ascii="Times New Roman" w:hAnsi="Times New Roman" w:cs="Times New Roman"/>
+          <w:sz w:val="24"/>
+          <w:szCs w:val="24"/>
+        </w:rPr>
+        <w:t xml:space="preserve"> strategies for Multi-step Time Series Forecasting: Recursive, Direct</w:t>
+      </w:r>
+      <w:r>
+        <w:rPr>
+          <w:rFonts w:ascii="Times New Roman" w:hAnsi="Times New Roman" w:cs="Times New Roman"/>
+          <w:sz w:val="24"/>
+          <w:szCs w:val="24"/>
+        </w:rPr>
+        <w:t xml:space="preserve"> and</w:t>
+      </w:r>
+      <w:r>
+        <w:rPr>
+          <w:rFonts w:ascii="Times New Roman" w:hAnsi="Times New Roman" w:cs="Times New Roman"/>
+          <w:sz w:val="24"/>
+          <w:szCs w:val="24"/>
+        </w:rPr>
+        <w:t xml:space="preserve"> </w:t>
+      </w:r>
+      <w:proofErr w:type="spellStart"/>
+      <w:r>
+        <w:rPr>
+          <w:rFonts w:ascii="Times New Roman" w:hAnsi="Times New Roman" w:cs="Times New Roman"/>
+          <w:sz w:val="24"/>
+          <w:szCs w:val="24"/>
+        </w:rPr>
+        <w:t>DirRec</w:t>
+      </w:r>
+      <w:proofErr w:type="spellEnd"/>
+      <w:r>
+        <w:rPr>
+          <w:rFonts w:ascii="Times New Roman" w:hAnsi="Times New Roman" w:cs="Times New Roman"/>
+          <w:sz w:val="24"/>
+          <w:szCs w:val="24"/>
+        </w:rPr>
+        <w:t xml:space="preserve">. </w:t>
+      </w:r>
+      <w:r>
+        <w:rPr>
+          <w:rFonts w:ascii="Times New Roman" w:hAnsi="Times New Roman" w:cs="Times New Roman"/>
+          <w:sz w:val="24"/>
+          <w:szCs w:val="24"/>
+        </w:rPr>
+        <w:t>The Recursive strategy</w:t>
+      </w:r>
+      <w:r>
+        <w:rPr>
+          <w:rFonts w:ascii="Times New Roman" w:hAnsi="Times New Roman" w:cs="Times New Roman"/>
+          <w:sz w:val="24"/>
+          <w:szCs w:val="24"/>
+        </w:rPr>
+        <w:t xml:space="preserve"> (</w:t>
+      </w:r>
+      <w:proofErr w:type="spellStart"/>
+      <w:r>
+        <w:rPr>
+          <w:rFonts w:ascii="Times New Roman" w:hAnsi="Times New Roman" w:cs="Times New Roman"/>
+          <w:sz w:val="24"/>
+          <w:szCs w:val="24"/>
+        </w:rPr>
+        <w:t>Weigend</w:t>
+      </w:r>
+      <w:proofErr w:type="spellEnd"/>
+      <w:r>
+        <w:rPr>
+          <w:rFonts w:ascii="Times New Roman" w:hAnsi="Times New Roman" w:cs="Times New Roman"/>
+          <w:sz w:val="24"/>
+          <w:szCs w:val="24"/>
+        </w:rPr>
+        <w:t xml:space="preserve"> and </w:t>
+      </w:r>
+      <w:proofErr w:type="spellStart"/>
+      <w:r>
+        <w:rPr>
+          <w:rFonts w:ascii="Times New Roman" w:hAnsi="Times New Roman" w:cs="Times New Roman"/>
+          <w:sz w:val="24"/>
+          <w:szCs w:val="24"/>
+        </w:rPr>
+        <w:t>Gershenfeld</w:t>
+      </w:r>
+      <w:proofErr w:type="spellEnd"/>
+      <w:r>
+        <w:rPr>
+          <w:rFonts w:ascii="Times New Roman" w:hAnsi="Times New Roman" w:cs="Times New Roman"/>
+          <w:sz w:val="24"/>
+          <w:szCs w:val="24"/>
+        </w:rPr>
+        <w:t xml:space="preserve">, 1994) </w:t>
+      </w:r>
+      <w:r>
+        <w:rPr>
+          <w:rFonts w:ascii="Times New Roman" w:hAnsi="Times New Roman" w:cs="Times New Roman"/>
+          <w:sz w:val="24"/>
+          <w:szCs w:val="24"/>
+        </w:rPr>
+        <w:t xml:space="preserve">trains first a one-step model </w:t>
+      </w:r>
+      <w:r>
+        <w:rPr>
+          <w:rFonts w:ascii="Times New Roman" w:hAnsi="Times New Roman" w:cs="Times New Roman"/>
+          <w:i/>
+          <w:iCs/>
+          <w:sz w:val="24"/>
+          <w:szCs w:val="24"/>
+        </w:rPr>
+        <w:t>f</w:t>
+      </w:r>
+    </w:p>
+    <w:p>
+      <w:pPr>
+        <w:spacing w:after="0" w:line="360" w:lineRule="auto"/>
+        <w:jc w:val="center"/>
+        <w:rPr>
+          <w:rFonts w:ascii="Times New Roman" w:hAnsi="Times New Roman" w:cs="Times New Roman"/>
+          <w:sz w:val="24"/>
+          <w:szCs w:val="24"/>
+        </w:rPr>
+      </w:pPr>
+      <w:r>
+        <w:rPr>
+          <w:rFonts w:ascii="Times New Roman" w:hAnsi="Times New Roman" w:cs="Times New Roman"/>
+          <w:i/>
+          <w:iCs/>
+          <w:sz w:val="24"/>
+          <w:szCs w:val="24"/>
+        </w:rPr>
+        <w:t>y</w:t>
+      </w:r>
+      <w:r>
+        <w:rPr>
+          <w:rFonts w:ascii="Times New Roman" w:hAnsi="Times New Roman" w:cs="Times New Roman"/>
+          <w:i/>
+          <w:iCs/>
+          <w:sz w:val="24"/>
+          <w:szCs w:val="24"/>
+          <w:vertAlign w:val="subscript"/>
+        </w:rPr>
+        <w:t>t</w:t>
+      </w:r>
+      <w:r>
+        <w:rPr>
+          <w:rFonts w:ascii="Times New Roman" w:hAnsi="Times New Roman" w:cs="Times New Roman"/>
+          <w:sz w:val="24"/>
+          <w:szCs w:val="24"/>
+          <w:vertAlign w:val="subscript"/>
+        </w:rPr>
+        <w:t>+1</w:t>
+      </w:r>
+      <w:r>
+        <w:rPr>
+          <w:rFonts w:ascii="Times New Roman" w:hAnsi="Times New Roman" w:cs="Times New Roman"/>
+          <w:sz w:val="24"/>
+          <w:szCs w:val="24"/>
+        </w:rPr>
+        <w:t xml:space="preserve"> = </w:t>
+      </w:r>
+      <w:r>
+        <w:rPr>
+          <w:rFonts w:ascii="Times New Roman" w:hAnsi="Times New Roman" w:cs="Times New Roman"/>
+          <w:i/>
+          <w:iCs/>
+          <w:sz w:val="24"/>
+          <w:szCs w:val="24"/>
+        </w:rPr>
+        <w:t>f</w:t>
+      </w:r>
+      <w:r>
+        <w:rPr>
+          <w:rFonts w:ascii="Times New Roman" w:hAnsi="Times New Roman" w:cs="Times New Roman"/>
+          <w:sz w:val="24"/>
+          <w:szCs w:val="24"/>
+        </w:rPr>
+        <w:t>(</w:t>
+      </w:r>
+      <w:proofErr w:type="spellStart"/>
+      <w:proofErr w:type="gramStart"/>
+      <w:r>
+        <w:rPr>
+          <w:rFonts w:ascii="Times New Roman" w:hAnsi="Times New Roman" w:cs="Times New Roman"/>
+          <w:i/>
+          <w:iCs/>
+          <w:sz w:val="24"/>
+          <w:szCs w:val="24"/>
+        </w:rPr>
+        <w:t>y</w:t>
+      </w:r>
+      <w:r>
+        <w:rPr>
+          <w:rFonts w:ascii="Times New Roman" w:hAnsi="Times New Roman" w:cs="Times New Roman"/>
+          <w:i/>
+          <w:iCs/>
+          <w:sz w:val="24"/>
+          <w:szCs w:val="24"/>
+          <w:vertAlign w:val="subscript"/>
+        </w:rPr>
+        <w:t>t</w:t>
+      </w:r>
+      <w:proofErr w:type="spellEnd"/>
+      <w:r>
+        <w:rPr>
+          <w:rFonts w:ascii="Times New Roman" w:hAnsi="Times New Roman" w:cs="Times New Roman"/>
+          <w:sz w:val="24"/>
+          <w:szCs w:val="24"/>
+        </w:rPr>
+        <w:t>,...</w:t>
+      </w:r>
+      <w:proofErr w:type="gramEnd"/>
+      <w:r>
+        <w:rPr>
+          <w:rFonts w:ascii="Times New Roman" w:hAnsi="Times New Roman" w:cs="Times New Roman"/>
+          <w:sz w:val="24"/>
+          <w:szCs w:val="24"/>
+        </w:rPr>
+        <w:t>,</w:t>
+      </w:r>
+      <w:r>
+        <w:rPr>
+          <w:rFonts w:ascii="Times New Roman" w:hAnsi="Times New Roman" w:cs="Times New Roman"/>
+          <w:i/>
+          <w:iCs/>
+          <w:sz w:val="24"/>
+          <w:szCs w:val="24"/>
+        </w:rPr>
+        <w:t>y</w:t>
+      </w:r>
+      <w:r>
+        <w:rPr>
+          <w:rFonts w:ascii="Times New Roman" w:hAnsi="Times New Roman" w:cs="Times New Roman"/>
+          <w:i/>
+          <w:iCs/>
+          <w:sz w:val="24"/>
+          <w:szCs w:val="24"/>
+          <w:vertAlign w:val="subscript"/>
+        </w:rPr>
+        <w:t>t</w:t>
+      </w:r>
+      <w:r>
+        <w:rPr>
+          <w:rFonts w:ascii="Times New Roman" w:hAnsi="Times New Roman" w:cs="Times New Roman"/>
+          <w:sz w:val="24"/>
+          <w:szCs w:val="24"/>
+          <w:vertAlign w:val="subscript"/>
+        </w:rPr>
+        <w:t>−</w:t>
+      </w:r>
+      <w:r>
+        <w:rPr>
+          <w:rFonts w:ascii="Times New Roman" w:hAnsi="Times New Roman" w:cs="Times New Roman"/>
+          <w:i/>
+          <w:iCs/>
+          <w:sz w:val="24"/>
+          <w:szCs w:val="24"/>
+          <w:vertAlign w:val="subscript"/>
+        </w:rPr>
+        <w:t>n</w:t>
+      </w:r>
+      <w:r>
+        <w:rPr>
+          <w:rFonts w:ascii="Times New Roman" w:hAnsi="Times New Roman" w:cs="Times New Roman"/>
+          <w:sz w:val="24"/>
+          <w:szCs w:val="24"/>
+          <w:vertAlign w:val="subscript"/>
+        </w:rPr>
+        <w:t>+1</w:t>
+      </w:r>
+      <w:r>
+        <w:rPr>
+          <w:rFonts w:ascii="Times New Roman" w:hAnsi="Times New Roman" w:cs="Times New Roman"/>
+          <w:sz w:val="24"/>
+          <w:szCs w:val="24"/>
+        </w:rPr>
+        <w:t xml:space="preserve">) + </w:t>
+      </w:r>
+      <w:r>
+        <w:rPr>
+          <w:rFonts w:ascii="Times New Roman" w:hAnsi="Times New Roman" w:cs="Times New Roman"/>
+          <w:i/>
+          <w:iCs/>
+          <w:sz w:val="24"/>
+          <w:szCs w:val="24"/>
+        </w:rPr>
+        <w:t>w</w:t>
+      </w:r>
+      <w:r>
+        <w:rPr>
+          <w:rFonts w:ascii="Times New Roman" w:hAnsi="Times New Roman" w:cs="Times New Roman"/>
+          <w:i/>
+          <w:iCs/>
+          <w:sz w:val="24"/>
+          <w:szCs w:val="24"/>
+          <w:vertAlign w:val="subscript"/>
+        </w:rPr>
+        <w:t>t</w:t>
+      </w:r>
+      <w:r>
+        <w:rPr>
+          <w:rFonts w:ascii="Times New Roman" w:hAnsi="Times New Roman" w:cs="Times New Roman"/>
+          <w:sz w:val="24"/>
+          <w:szCs w:val="24"/>
+        </w:rPr>
+        <w:t>+1,</w:t>
+      </w:r>
+    </w:p>
+    <w:p>
+      <w:pPr>
+        <w:spacing w:after="0" w:line="360" w:lineRule="auto"/>
+        <w:rPr>
+          <w:rFonts w:ascii="Times New Roman" w:hAnsi="Times New Roman" w:cs="Times New Roman"/>
+          <w:sz w:val="24"/>
+          <w:szCs w:val="24"/>
+        </w:rPr>
+      </w:pPr>
+      <w:r>
+        <w:rPr>
+          <w:rFonts w:ascii="Times New Roman" w:hAnsi="Times New Roman" w:cs="Times New Roman"/>
+          <w:sz w:val="24"/>
+          <w:szCs w:val="24"/>
+        </w:rPr>
+        <w:t xml:space="preserve">with </w:t>
+      </w:r>
+      <w:r>
+        <w:rPr>
+          <w:rFonts w:ascii="Times New Roman" w:hAnsi="Times New Roman" w:cs="Times New Roman"/>
+          <w:i/>
+          <w:iCs/>
+          <w:sz w:val="24"/>
+          <w:szCs w:val="24"/>
+        </w:rPr>
+        <w:t xml:space="preserve">t </w:t>
+      </w:r>
+      <w:r>
+        <w:rPr>
+          <w:rFonts w:ascii="Cambria Math" w:hAnsi="Cambria Math" w:cs="Cambria Math"/>
+          <w:sz w:val="24"/>
+          <w:szCs w:val="24"/>
+        </w:rPr>
+        <w:t>∈</w:t>
+      </w:r>
+      <w:r>
+        <w:rPr>
+          <w:rFonts w:ascii="Times New Roman" w:hAnsi="Times New Roman" w:cs="Times New Roman"/>
+          <w:sz w:val="24"/>
+          <w:szCs w:val="24"/>
+        </w:rPr>
+        <w:t xml:space="preserve"> {</w:t>
+      </w:r>
+      <w:r>
+        <w:rPr>
+          <w:rFonts w:ascii="Times New Roman" w:hAnsi="Times New Roman" w:cs="Times New Roman"/>
+          <w:i/>
+          <w:iCs/>
+          <w:sz w:val="24"/>
+          <w:szCs w:val="24"/>
+        </w:rPr>
+        <w:t>n</w:t>
+      </w:r>
+      <w:r>
+        <w:rPr>
+          <w:rFonts w:ascii="Times New Roman" w:hAnsi="Times New Roman" w:cs="Times New Roman"/>
+          <w:sz w:val="24"/>
+          <w:szCs w:val="24"/>
+        </w:rPr>
+        <w:t xml:space="preserve">, </w:t>
+      </w:r>
+      <w:proofErr w:type="gramStart"/>
+      <w:r>
+        <w:rPr>
+          <w:rFonts w:ascii="Times New Roman" w:hAnsi="Times New Roman" w:cs="Times New Roman"/>
+          <w:sz w:val="24"/>
+          <w:szCs w:val="24"/>
+        </w:rPr>
+        <w:t>. . . ,</w:t>
+      </w:r>
+      <w:proofErr w:type="gramEnd"/>
+      <w:r>
+        <w:rPr>
+          <w:rFonts w:ascii="Times New Roman" w:hAnsi="Times New Roman" w:cs="Times New Roman"/>
+          <w:sz w:val="24"/>
+          <w:szCs w:val="24"/>
+        </w:rPr>
+        <w:t xml:space="preserve"> </w:t>
+      </w:r>
+      <w:r>
+        <w:rPr>
+          <w:rFonts w:ascii="Times New Roman" w:hAnsi="Times New Roman" w:cs="Times New Roman"/>
+          <w:i/>
+          <w:iCs/>
+          <w:sz w:val="24"/>
+          <w:szCs w:val="24"/>
+        </w:rPr>
+        <w:t>N</w:t>
+      </w:r>
+      <w:r>
+        <w:rPr>
+          <w:rFonts w:ascii="Times New Roman" w:hAnsi="Times New Roman" w:cs="Times New Roman"/>
+          <w:sz w:val="24"/>
+          <w:szCs w:val="24"/>
+        </w:rPr>
+        <w:t xml:space="preserve"> − 1} and then uses it recursively for returning a multistep prediction</w:t>
+      </w:r>
+      <w:r>
+        <w:rPr>
+          <w:rFonts w:ascii="Times New Roman" w:hAnsi="Times New Roman" w:cs="Times New Roman"/>
+          <w:sz w:val="24"/>
+          <w:szCs w:val="24"/>
+        </w:rPr>
+        <w:t xml:space="preserve">. </w:t>
+      </w:r>
+      <w:r>
+        <w:rPr>
+          <w:rFonts w:ascii="Times New Roman" w:hAnsi="Times New Roman" w:cs="Times New Roman"/>
+          <w:sz w:val="24"/>
+          <w:szCs w:val="24"/>
+        </w:rPr>
+        <w:t>A well-known drawback of the recursive method is</w:t>
+      </w:r>
+      <w:r>
+        <w:rPr>
+          <w:rFonts w:ascii="Times New Roman" w:hAnsi="Times New Roman" w:cs="Times New Roman"/>
+          <w:sz w:val="24"/>
+          <w:szCs w:val="24"/>
+        </w:rPr>
+        <w:t xml:space="preserve"> </w:t>
+      </w:r>
+      <w:r>
+        <w:rPr>
+          <w:rFonts w:ascii="Times New Roman" w:hAnsi="Times New Roman" w:cs="Times New Roman"/>
+          <w:sz w:val="24"/>
+          <w:szCs w:val="24"/>
+        </w:rPr>
+        <w:t>its sensitivity to the estimation error, since estimated values, instead of actual</w:t>
+      </w:r>
+      <w:r>
+        <w:rPr>
+          <w:rFonts w:ascii="Times New Roman" w:hAnsi="Times New Roman" w:cs="Times New Roman"/>
+          <w:sz w:val="24"/>
+          <w:szCs w:val="24"/>
+        </w:rPr>
+        <w:t xml:space="preserve"> </w:t>
+      </w:r>
+      <w:r>
+        <w:rPr>
+          <w:rFonts w:ascii="Times New Roman" w:hAnsi="Times New Roman" w:cs="Times New Roman"/>
+          <w:sz w:val="24"/>
+          <w:szCs w:val="24"/>
+        </w:rPr>
+        <w:t>ones, are more and more used when we get further in the future.</w:t>
+      </w:r>
+    </w:p>
+    <w:p>
+      <w:pPr>
+        <w:spacing w:after="0" w:line="360" w:lineRule="auto"/>
+        <w:rPr>
+          <w:rFonts w:ascii="Times New Roman" w:hAnsi="Times New Roman" w:cs="Times New Roman"/>
+          <w:sz w:val="24"/>
+          <w:szCs w:val="24"/>
+        </w:rPr>
+      </w:pPr>
+    </w:p>
+    <w:p>
+      <w:pPr>
+        <w:spacing w:after="0" w:line="360" w:lineRule="auto"/>
+        <w:rPr>
+          <w:rFonts w:ascii="Times New Roman" w:hAnsi="Times New Roman" w:cs="Times New Roman"/>
+          <w:i/>
+          <w:iCs/>
+          <w:sz w:val="24"/>
+          <w:szCs w:val="24"/>
+          <w:vertAlign w:val="subscript"/>
+        </w:rPr>
+      </w:pPr>
+      <w:r>
+        <w:rPr>
+          <w:rFonts w:ascii="Times New Roman" w:hAnsi="Times New Roman" w:cs="Times New Roman"/>
+          <w:sz w:val="24"/>
+          <w:szCs w:val="24"/>
+        </w:rPr>
+        <w:t xml:space="preserve">The Direct strategy </w:t>
+      </w:r>
+      <w:r>
+        <w:rPr>
+          <w:rFonts w:ascii="Times New Roman" w:hAnsi="Times New Roman" w:cs="Times New Roman"/>
+          <w:sz w:val="24"/>
+          <w:szCs w:val="24"/>
+        </w:rPr>
+        <w:t>(</w:t>
+      </w:r>
+      <w:r>
+        <w:rPr>
+          <w:rFonts w:ascii="Times New Roman" w:hAnsi="Times New Roman" w:cs="Times New Roman"/>
+          <w:sz w:val="24"/>
+          <w:szCs w:val="24"/>
+        </w:rPr>
+        <w:t>Cheng</w:t>
+      </w:r>
+      <w:r>
+        <w:rPr>
+          <w:rFonts w:ascii="Times New Roman" w:hAnsi="Times New Roman" w:cs="Times New Roman"/>
+          <w:sz w:val="24"/>
+          <w:szCs w:val="24"/>
+        </w:rPr>
+        <w:t xml:space="preserve"> et.al, 200</w:t>
+      </w:r>
+      <w:r>
+        <w:rPr>
+          <w:rFonts w:ascii="Times New Roman" w:hAnsi="Times New Roman" w:cs="Times New Roman"/>
+          <w:sz w:val="24"/>
+          <w:szCs w:val="24"/>
+        </w:rPr>
+        <w:t>6</w:t>
+      </w:r>
+      <w:r>
+        <w:rPr>
+          <w:rFonts w:ascii="Times New Roman" w:hAnsi="Times New Roman" w:cs="Times New Roman"/>
+          <w:sz w:val="24"/>
+          <w:szCs w:val="24"/>
+        </w:rPr>
+        <w:t xml:space="preserve">) </w:t>
+      </w:r>
+      <w:r>
+        <w:rPr>
+          <w:rFonts w:ascii="Times New Roman" w:hAnsi="Times New Roman" w:cs="Times New Roman"/>
+          <w:sz w:val="24"/>
+          <w:szCs w:val="24"/>
+        </w:rPr>
+        <w:t xml:space="preserve">learns independently </w:t>
+      </w:r>
+      <w:r>
+        <w:rPr>
+          <w:rFonts w:ascii="Times New Roman" w:hAnsi="Times New Roman" w:cs="Times New Roman"/>
+          <w:i/>
+          <w:iCs/>
+          <w:sz w:val="24"/>
+          <w:szCs w:val="24"/>
+        </w:rPr>
+        <w:t>H</w:t>
+      </w:r>
+      <w:r>
+        <w:rPr>
+          <w:rFonts w:ascii="Times New Roman" w:hAnsi="Times New Roman" w:cs="Times New Roman"/>
+          <w:sz w:val="24"/>
+          <w:szCs w:val="24"/>
+        </w:rPr>
+        <w:t xml:space="preserve"> models </w:t>
+      </w:r>
+      <w:proofErr w:type="spellStart"/>
+      <w:r>
+        <w:rPr>
+          <w:rFonts w:ascii="Times New Roman" w:hAnsi="Times New Roman" w:cs="Times New Roman"/>
+          <w:i/>
+          <w:iCs/>
+          <w:sz w:val="24"/>
+          <w:szCs w:val="24"/>
+        </w:rPr>
+        <w:t>f</w:t>
+      </w:r>
+      <w:r>
+        <w:rPr>
+          <w:rFonts w:ascii="Times New Roman" w:hAnsi="Times New Roman" w:cs="Times New Roman"/>
+          <w:i/>
+          <w:iCs/>
+          <w:sz w:val="24"/>
+          <w:szCs w:val="24"/>
+          <w:vertAlign w:val="subscript"/>
+        </w:rPr>
+        <w:t>h</w:t>
+      </w:r>
+      <w:proofErr w:type="spellEnd"/>
+    </w:p>
+    <w:p>
+      <w:pPr>
+        <w:spacing w:after="0" w:line="360" w:lineRule="auto"/>
+        <w:jc w:val="center"/>
+        <w:rPr>
+          <w:rFonts w:ascii="Times New Roman" w:hAnsi="Times New Roman" w:cs="Times New Roman"/>
+          <w:sz w:val="24"/>
+          <w:szCs w:val="24"/>
+        </w:rPr>
+      </w:pPr>
+      <w:proofErr w:type="spellStart"/>
+      <w:r>
+        <w:rPr>
+          <w:rFonts w:ascii="Times New Roman" w:hAnsi="Times New Roman" w:cs="Times New Roman"/>
+          <w:i/>
+          <w:iCs/>
+          <w:sz w:val="24"/>
+          <w:szCs w:val="24"/>
+        </w:rPr>
+        <w:t>y</w:t>
+      </w:r>
+      <w:r>
+        <w:rPr>
+          <w:rFonts w:ascii="Times New Roman" w:hAnsi="Times New Roman" w:cs="Times New Roman"/>
+          <w:i/>
+          <w:iCs/>
+          <w:sz w:val="24"/>
+          <w:szCs w:val="24"/>
+          <w:vertAlign w:val="subscript"/>
+        </w:rPr>
+        <w:t>t</w:t>
+      </w:r>
+      <w:r>
+        <w:rPr>
+          <w:rFonts w:ascii="Times New Roman" w:hAnsi="Times New Roman" w:cs="Times New Roman"/>
+          <w:sz w:val="24"/>
+          <w:szCs w:val="24"/>
+          <w:vertAlign w:val="subscript"/>
+        </w:rPr>
+        <w:t>+</w:t>
+      </w:r>
+      <w:r>
+        <w:rPr>
+          <w:rFonts w:ascii="Times New Roman" w:hAnsi="Times New Roman" w:cs="Times New Roman"/>
+          <w:i/>
+          <w:iCs/>
+          <w:sz w:val="24"/>
+          <w:szCs w:val="24"/>
+          <w:vertAlign w:val="subscript"/>
+        </w:rPr>
+        <w:t>h</w:t>
+      </w:r>
+      <w:proofErr w:type="spellEnd"/>
+      <w:r>
+        <w:rPr>
+          <w:rFonts w:ascii="Times New Roman" w:hAnsi="Times New Roman" w:cs="Times New Roman"/>
+          <w:sz w:val="24"/>
+          <w:szCs w:val="24"/>
+        </w:rPr>
+        <w:t xml:space="preserve"> = </w:t>
+      </w:r>
+      <w:proofErr w:type="spellStart"/>
+      <w:proofErr w:type="gramStart"/>
+      <w:r>
+        <w:rPr>
+          <w:rFonts w:ascii="Times New Roman" w:hAnsi="Times New Roman" w:cs="Times New Roman"/>
+          <w:i/>
+          <w:iCs/>
+          <w:sz w:val="24"/>
+          <w:szCs w:val="24"/>
+        </w:rPr>
+        <w:t>f</w:t>
+      </w:r>
+      <w:r>
+        <w:rPr>
+          <w:rFonts w:ascii="Times New Roman" w:hAnsi="Times New Roman" w:cs="Times New Roman"/>
+          <w:i/>
+          <w:iCs/>
+          <w:sz w:val="24"/>
+          <w:szCs w:val="24"/>
+          <w:vertAlign w:val="subscript"/>
+        </w:rPr>
+        <w:t>h</w:t>
+      </w:r>
+      <w:proofErr w:type="spellEnd"/>
+      <w:r>
+        <w:rPr>
+          <w:rFonts w:ascii="Times New Roman" w:hAnsi="Times New Roman" w:cs="Times New Roman"/>
+          <w:sz w:val="24"/>
+          <w:szCs w:val="24"/>
+        </w:rPr>
+        <w:t>(</w:t>
+      </w:r>
+      <w:proofErr w:type="spellStart"/>
+      <w:proofErr w:type="gramEnd"/>
+      <w:r>
+        <w:rPr>
+          <w:rFonts w:ascii="Times New Roman" w:hAnsi="Times New Roman" w:cs="Times New Roman"/>
+          <w:i/>
+          <w:iCs/>
+          <w:sz w:val="24"/>
+          <w:szCs w:val="24"/>
+        </w:rPr>
+        <w:t>y</w:t>
+      </w:r>
+      <w:r>
+        <w:rPr>
+          <w:rFonts w:ascii="Times New Roman" w:hAnsi="Times New Roman" w:cs="Times New Roman"/>
+          <w:i/>
+          <w:iCs/>
+          <w:sz w:val="24"/>
+          <w:szCs w:val="24"/>
+          <w:vertAlign w:val="subscript"/>
+        </w:rPr>
+        <w:t>t</w:t>
+      </w:r>
+      <w:proofErr w:type="spellEnd"/>
+      <w:r>
+        <w:rPr>
+          <w:rFonts w:ascii="Times New Roman" w:hAnsi="Times New Roman" w:cs="Times New Roman"/>
+          <w:sz w:val="24"/>
+          <w:szCs w:val="24"/>
+        </w:rPr>
+        <w:t>,...,</w:t>
+      </w:r>
+      <w:r>
+        <w:rPr>
+          <w:rFonts w:ascii="Times New Roman" w:hAnsi="Times New Roman" w:cs="Times New Roman"/>
+          <w:i/>
+          <w:iCs/>
+          <w:sz w:val="24"/>
+          <w:szCs w:val="24"/>
+        </w:rPr>
+        <w:t>y</w:t>
+      </w:r>
+      <w:r>
+        <w:rPr>
+          <w:rFonts w:ascii="Times New Roman" w:hAnsi="Times New Roman" w:cs="Times New Roman"/>
+          <w:i/>
+          <w:iCs/>
+          <w:sz w:val="24"/>
+          <w:szCs w:val="24"/>
+          <w:vertAlign w:val="subscript"/>
+        </w:rPr>
+        <w:t>t</w:t>
+      </w:r>
+      <w:r>
+        <w:rPr>
+          <w:rFonts w:ascii="Times New Roman" w:hAnsi="Times New Roman" w:cs="Times New Roman"/>
+          <w:sz w:val="24"/>
+          <w:szCs w:val="24"/>
+          <w:vertAlign w:val="subscript"/>
+        </w:rPr>
+        <w:t>−</w:t>
+      </w:r>
+      <w:r>
+        <w:rPr>
+          <w:rFonts w:ascii="Times New Roman" w:hAnsi="Times New Roman" w:cs="Times New Roman"/>
+          <w:i/>
+          <w:iCs/>
+          <w:sz w:val="24"/>
+          <w:szCs w:val="24"/>
+          <w:vertAlign w:val="subscript"/>
+        </w:rPr>
+        <w:t>n</w:t>
+      </w:r>
+      <w:r>
+        <w:rPr>
+          <w:rFonts w:ascii="Times New Roman" w:hAnsi="Times New Roman" w:cs="Times New Roman"/>
+          <w:sz w:val="24"/>
+          <w:szCs w:val="24"/>
+          <w:vertAlign w:val="subscript"/>
+        </w:rPr>
+        <w:t>+1</w:t>
+      </w:r>
+      <w:r>
+        <w:rPr>
+          <w:rFonts w:ascii="Times New Roman" w:hAnsi="Times New Roman" w:cs="Times New Roman"/>
+          <w:sz w:val="24"/>
+          <w:szCs w:val="24"/>
+        </w:rPr>
+        <w:t xml:space="preserve">) + </w:t>
+      </w:r>
+      <w:proofErr w:type="spellStart"/>
+      <w:r>
+        <w:rPr>
+          <w:rFonts w:ascii="Times New Roman" w:hAnsi="Times New Roman" w:cs="Times New Roman"/>
+          <w:i/>
+          <w:iCs/>
+          <w:sz w:val="24"/>
+          <w:szCs w:val="24"/>
+        </w:rPr>
+        <w:t>w</w:t>
+      </w:r>
+      <w:r>
+        <w:rPr>
+          <w:rFonts w:ascii="Times New Roman" w:hAnsi="Times New Roman" w:cs="Times New Roman"/>
+          <w:i/>
+          <w:iCs/>
+          <w:sz w:val="24"/>
+          <w:szCs w:val="24"/>
+          <w:vertAlign w:val="subscript"/>
+        </w:rPr>
+        <w:t>t</w:t>
+      </w:r>
+      <w:r>
+        <w:rPr>
+          <w:rFonts w:ascii="Times New Roman" w:hAnsi="Times New Roman" w:cs="Times New Roman"/>
+          <w:sz w:val="24"/>
+          <w:szCs w:val="24"/>
+          <w:vertAlign w:val="subscript"/>
+        </w:rPr>
+        <w:t>+</w:t>
+      </w:r>
+      <w:r>
+        <w:rPr>
+          <w:rFonts w:ascii="Times New Roman" w:hAnsi="Times New Roman" w:cs="Times New Roman"/>
+          <w:i/>
+          <w:iCs/>
+          <w:sz w:val="24"/>
+          <w:szCs w:val="24"/>
+          <w:vertAlign w:val="subscript"/>
+        </w:rPr>
+        <w:t>h</w:t>
+      </w:r>
+      <w:proofErr w:type="spellEnd"/>
+      <w:r>
+        <w:rPr>
+          <w:rFonts w:ascii="Times New Roman" w:hAnsi="Times New Roman" w:cs="Times New Roman"/>
+          <w:sz w:val="24"/>
+          <w:szCs w:val="24"/>
+        </w:rPr>
+        <w:t>,</w:t>
+      </w:r>
+    </w:p>
+    <w:p>
+      <w:pPr>
+        <w:spacing w:after="0" w:line="360" w:lineRule="auto"/>
+        <w:rPr>
+          <w:rFonts w:ascii="Times New Roman" w:hAnsi="Times New Roman" w:cs="Times New Roman"/>
+          <w:sz w:val="24"/>
+          <w:szCs w:val="24"/>
+        </w:rPr>
+      </w:pPr>
+      <w:r>
+        <w:rPr>
+          <w:rFonts w:ascii="Times New Roman" w:hAnsi="Times New Roman" w:cs="Times New Roman"/>
+          <w:sz w:val="24"/>
+          <w:szCs w:val="24"/>
+        </w:rPr>
+        <w:lastRenderedPageBreak/>
+        <w:t xml:space="preserve">with </w:t>
+      </w:r>
+      <w:r>
+        <w:rPr>
+          <w:rFonts w:ascii="Times New Roman" w:hAnsi="Times New Roman" w:cs="Times New Roman"/>
+          <w:i/>
+          <w:iCs/>
+          <w:sz w:val="24"/>
+          <w:szCs w:val="24"/>
+        </w:rPr>
+        <w:t xml:space="preserve">t </w:t>
+      </w:r>
+      <w:r>
+        <w:rPr>
+          <w:rFonts w:ascii="Cambria Math" w:hAnsi="Cambria Math" w:cs="Cambria Math"/>
+          <w:sz w:val="24"/>
+          <w:szCs w:val="24"/>
+        </w:rPr>
+        <w:t>∈</w:t>
+      </w:r>
+      <w:r>
+        <w:rPr>
+          <w:rFonts w:ascii="Times New Roman" w:hAnsi="Times New Roman" w:cs="Times New Roman"/>
+          <w:sz w:val="24"/>
+          <w:szCs w:val="24"/>
+        </w:rPr>
+        <w:t xml:space="preserve"> {</w:t>
+      </w:r>
+      <w:r>
+        <w:rPr>
+          <w:rFonts w:ascii="Times New Roman" w:hAnsi="Times New Roman" w:cs="Times New Roman"/>
+          <w:i/>
+          <w:iCs/>
+          <w:sz w:val="24"/>
+          <w:szCs w:val="24"/>
+        </w:rPr>
+        <w:t>n</w:t>
+      </w:r>
+      <w:r>
+        <w:rPr>
+          <w:rFonts w:ascii="Times New Roman" w:hAnsi="Times New Roman" w:cs="Times New Roman"/>
+          <w:sz w:val="24"/>
+          <w:szCs w:val="24"/>
+        </w:rPr>
+        <w:t xml:space="preserve">, </w:t>
+      </w:r>
+      <w:proofErr w:type="gramStart"/>
+      <w:r>
+        <w:rPr>
+          <w:rFonts w:ascii="Times New Roman" w:hAnsi="Times New Roman" w:cs="Times New Roman"/>
+          <w:sz w:val="24"/>
+          <w:szCs w:val="24"/>
+        </w:rPr>
+        <w:t>. . . ,</w:t>
+      </w:r>
+      <w:proofErr w:type="gramEnd"/>
+      <w:r>
+        <w:rPr>
+          <w:rFonts w:ascii="Times New Roman" w:hAnsi="Times New Roman" w:cs="Times New Roman"/>
+          <w:sz w:val="24"/>
+          <w:szCs w:val="24"/>
+        </w:rPr>
+        <w:t xml:space="preserve"> </w:t>
+      </w:r>
+      <w:r>
+        <w:rPr>
+          <w:rFonts w:ascii="Times New Roman" w:hAnsi="Times New Roman" w:cs="Times New Roman"/>
+          <w:i/>
+          <w:iCs/>
+          <w:sz w:val="24"/>
+          <w:szCs w:val="24"/>
+        </w:rPr>
+        <w:t>N</w:t>
+      </w:r>
+      <w:r>
+        <w:rPr>
+          <w:rFonts w:ascii="Times New Roman" w:hAnsi="Times New Roman" w:cs="Times New Roman"/>
+          <w:sz w:val="24"/>
+          <w:szCs w:val="24"/>
+        </w:rPr>
+        <w:t xml:space="preserve"> − </w:t>
+      </w:r>
+      <w:r>
+        <w:rPr>
+          <w:rFonts w:ascii="Times New Roman" w:hAnsi="Times New Roman" w:cs="Times New Roman"/>
+          <w:i/>
+          <w:iCs/>
+          <w:sz w:val="24"/>
+          <w:szCs w:val="24"/>
+        </w:rPr>
+        <w:t>H</w:t>
+      </w:r>
+      <w:r>
+        <w:rPr>
+          <w:rFonts w:ascii="Times New Roman" w:hAnsi="Times New Roman" w:cs="Times New Roman"/>
+          <w:sz w:val="24"/>
+          <w:szCs w:val="24"/>
+        </w:rPr>
+        <w:t xml:space="preserve">} and </w:t>
+      </w:r>
+      <w:r>
+        <w:rPr>
+          <w:rFonts w:ascii="Times New Roman" w:hAnsi="Times New Roman" w:cs="Times New Roman"/>
+          <w:i/>
+          <w:iCs/>
+          <w:sz w:val="24"/>
+          <w:szCs w:val="24"/>
+        </w:rPr>
+        <w:t>h</w:t>
+      </w:r>
+      <w:r>
+        <w:rPr>
+          <w:rFonts w:ascii="Times New Roman" w:hAnsi="Times New Roman" w:cs="Times New Roman"/>
+          <w:sz w:val="24"/>
+          <w:szCs w:val="24"/>
+        </w:rPr>
+        <w:t xml:space="preserve"> </w:t>
+      </w:r>
+      <w:r>
+        <w:rPr>
+          <w:rFonts w:ascii="Cambria Math" w:hAnsi="Cambria Math" w:cs="Cambria Math"/>
+          <w:sz w:val="24"/>
+          <w:szCs w:val="24"/>
+        </w:rPr>
+        <w:t>∈</w:t>
+      </w:r>
+      <w:r>
+        <w:rPr>
+          <w:rFonts w:ascii="Times New Roman" w:hAnsi="Times New Roman" w:cs="Times New Roman"/>
+          <w:sz w:val="24"/>
+          <w:szCs w:val="24"/>
+        </w:rPr>
+        <w:t xml:space="preserve"> {1,...,</w:t>
+      </w:r>
+      <w:r>
+        <w:rPr>
+          <w:rFonts w:ascii="Times New Roman" w:hAnsi="Times New Roman" w:cs="Times New Roman"/>
+          <w:i/>
+          <w:iCs/>
+          <w:sz w:val="24"/>
+          <w:szCs w:val="24"/>
+        </w:rPr>
+        <w:t>H</w:t>
+      </w:r>
+      <w:r>
+        <w:rPr>
+          <w:rFonts w:ascii="Times New Roman" w:hAnsi="Times New Roman" w:cs="Times New Roman"/>
+          <w:sz w:val="24"/>
+          <w:szCs w:val="24"/>
+        </w:rPr>
+        <w:t xml:space="preserve">} and returns a multi-step forecast by concatenating the H predictions. Since the Direct strategy does not use any approximated values to compute the forecasts, it is not prone to any accumulation of errors. Notwithstanding, it has some weaknesses. First, since the </w:t>
+      </w:r>
+      <w:r>
+        <w:rPr>
+          <w:rFonts w:ascii="Times New Roman" w:hAnsi="Times New Roman" w:cs="Times New Roman"/>
+          <w:i/>
+          <w:iCs/>
+          <w:sz w:val="24"/>
+          <w:szCs w:val="24"/>
+        </w:rPr>
+        <w:t>H</w:t>
+      </w:r>
+      <w:r>
+        <w:rPr>
+          <w:rFonts w:ascii="Times New Roman" w:hAnsi="Times New Roman" w:cs="Times New Roman"/>
+          <w:sz w:val="24"/>
+          <w:szCs w:val="24"/>
+        </w:rPr>
+        <w:t xml:space="preserve"> models are learned independently no statistical dependencies between the predictions ˆ</w:t>
+      </w:r>
+      <w:proofErr w:type="spellStart"/>
+      <w:r>
+        <w:rPr>
+          <w:rFonts w:ascii="Times New Roman" w:hAnsi="Times New Roman" w:cs="Times New Roman"/>
+          <w:i/>
+          <w:iCs/>
+          <w:sz w:val="24"/>
+          <w:szCs w:val="24"/>
+        </w:rPr>
+        <w:t>y</w:t>
+      </w:r>
+      <w:r>
+        <w:rPr>
+          <w:rFonts w:ascii="Times New Roman" w:hAnsi="Times New Roman" w:cs="Times New Roman"/>
+          <w:i/>
+          <w:iCs/>
+          <w:sz w:val="24"/>
+          <w:szCs w:val="24"/>
+          <w:vertAlign w:val="subscript"/>
+        </w:rPr>
+        <w:t>N+h</w:t>
+      </w:r>
+      <w:proofErr w:type="spellEnd"/>
+      <w:r>
+        <w:rPr>
+          <w:rFonts w:ascii="Times New Roman" w:hAnsi="Times New Roman" w:cs="Times New Roman"/>
+          <w:sz w:val="24"/>
+          <w:szCs w:val="24"/>
+        </w:rPr>
+        <w:t xml:space="preserve"> </w:t>
+      </w:r>
+      <w:r>
+        <w:rPr>
+          <w:rFonts w:ascii="Times New Roman" w:hAnsi="Times New Roman" w:cs="Times New Roman"/>
+          <w:sz w:val="24"/>
+          <w:szCs w:val="24"/>
+        </w:rPr>
+        <w:t xml:space="preserve">is considered. Second direct methods often require higher functional complexity than iterated ones in order to model the stochastic dependency between two series values at two distant instants. </w:t>
+      </w:r>
+      <w:proofErr w:type="gramStart"/>
+      <w:r>
+        <w:rPr>
+          <w:rFonts w:ascii="Times New Roman" w:hAnsi="Times New Roman" w:cs="Times New Roman"/>
+          <w:sz w:val="24"/>
+          <w:szCs w:val="24"/>
+        </w:rPr>
+        <w:t>Last but not least</w:t>
+      </w:r>
+      <w:proofErr w:type="gramEnd"/>
+      <w:r>
+        <w:rPr>
+          <w:rFonts w:ascii="Times New Roman" w:hAnsi="Times New Roman" w:cs="Times New Roman"/>
+          <w:sz w:val="24"/>
+          <w:szCs w:val="24"/>
+        </w:rPr>
+        <w:t>, this strategy demands a large computational time since the number of models to learn is equal to the size of the horizon.</w:t>
+      </w:r>
+    </w:p>
+    <w:p>
+      <w:pPr>
+        <w:spacing w:after="0" w:line="360" w:lineRule="auto"/>
+        <w:rPr>
+          <w:rFonts w:ascii="Times New Roman" w:hAnsi="Times New Roman" w:cs="Times New Roman"/>
+          <w:sz w:val="24"/>
+          <w:szCs w:val="24"/>
+        </w:rPr>
+      </w:pPr>
+    </w:p>
+    <w:p>
+      <w:pPr>
+        <w:spacing w:after="0" w:line="360" w:lineRule="auto"/>
+        <w:rPr>
+          <w:rFonts w:ascii="Times New Roman" w:hAnsi="Times New Roman" w:cs="Times New Roman"/>
+          <w:sz w:val="24"/>
+          <w:szCs w:val="24"/>
+        </w:rPr>
+      </w:pPr>
+      <w:r>
+        <w:rPr>
+          <w:rFonts w:ascii="Times New Roman" w:hAnsi="Times New Roman" w:cs="Times New Roman"/>
+          <w:sz w:val="24"/>
+          <w:szCs w:val="24"/>
+        </w:rPr>
+        <w:t xml:space="preserve">The </w:t>
+      </w:r>
+      <w:proofErr w:type="spellStart"/>
+      <w:r>
+        <w:rPr>
+          <w:rFonts w:ascii="Times New Roman" w:hAnsi="Times New Roman" w:cs="Times New Roman"/>
+          <w:sz w:val="24"/>
+          <w:szCs w:val="24"/>
+        </w:rPr>
+        <w:t>DirRec</w:t>
+      </w:r>
+      <w:proofErr w:type="spellEnd"/>
+      <w:r>
+        <w:rPr>
+          <w:rFonts w:ascii="Times New Roman" w:hAnsi="Times New Roman" w:cs="Times New Roman"/>
+          <w:sz w:val="24"/>
+          <w:szCs w:val="24"/>
+        </w:rPr>
+        <w:t xml:space="preserve"> strategy</w:t>
+      </w:r>
+      <w:r>
+        <w:rPr>
+          <w:rFonts w:ascii="Times New Roman" w:hAnsi="Times New Roman" w:cs="Times New Roman"/>
+          <w:sz w:val="24"/>
+          <w:szCs w:val="24"/>
+        </w:rPr>
+        <w:t xml:space="preserve"> (</w:t>
+      </w:r>
+      <w:proofErr w:type="spellStart"/>
+      <w:r>
+        <w:rPr>
+          <w:rFonts w:ascii="Times New Roman" w:hAnsi="Times New Roman" w:cs="Times New Roman"/>
+          <w:sz w:val="24"/>
+          <w:szCs w:val="24"/>
+        </w:rPr>
+        <w:t>Sorjamaa</w:t>
+      </w:r>
+      <w:proofErr w:type="spellEnd"/>
+      <w:r>
+        <w:rPr>
+          <w:rFonts w:ascii="Times New Roman" w:hAnsi="Times New Roman" w:cs="Times New Roman"/>
+          <w:sz w:val="24"/>
+          <w:szCs w:val="24"/>
+        </w:rPr>
+        <w:t xml:space="preserve"> and </w:t>
+      </w:r>
+      <w:proofErr w:type="spellStart"/>
+      <w:r>
+        <w:rPr>
+          <w:rFonts w:ascii="Times New Roman" w:hAnsi="Times New Roman" w:cs="Times New Roman"/>
+          <w:sz w:val="24"/>
+          <w:szCs w:val="24"/>
+        </w:rPr>
+        <w:t>Lendasse</w:t>
+      </w:r>
+      <w:proofErr w:type="spellEnd"/>
+      <w:r>
+        <w:rPr>
+          <w:rFonts w:ascii="Times New Roman" w:hAnsi="Times New Roman" w:cs="Times New Roman"/>
+          <w:sz w:val="24"/>
+          <w:szCs w:val="24"/>
+        </w:rPr>
+        <w:t xml:space="preserve">, 2006) </w:t>
+      </w:r>
+      <w:r>
+        <w:rPr>
+          <w:rFonts w:ascii="Times New Roman" w:hAnsi="Times New Roman" w:cs="Times New Roman"/>
+          <w:sz w:val="24"/>
+          <w:szCs w:val="24"/>
+        </w:rPr>
+        <w:t xml:space="preserve">combines the architectures and the principles underlying the Direct and the Recursive strategies. </w:t>
+      </w:r>
+      <w:proofErr w:type="spellStart"/>
+      <w:r>
+        <w:rPr>
+          <w:rFonts w:ascii="Times New Roman" w:hAnsi="Times New Roman" w:cs="Times New Roman"/>
+          <w:sz w:val="24"/>
+          <w:szCs w:val="24"/>
+        </w:rPr>
+        <w:t>DirRec</w:t>
+      </w:r>
+      <w:proofErr w:type="spellEnd"/>
+      <w:r>
+        <w:rPr>
+          <w:rFonts w:ascii="Times New Roman" w:hAnsi="Times New Roman" w:cs="Times New Roman"/>
+          <w:sz w:val="24"/>
+          <w:szCs w:val="24"/>
+        </w:rPr>
+        <w:t xml:space="preserve"> computes the forecasts with different models for every horizon (like the Direct strategy) and, at each time step, it enlarges the set of inputs by adding variables corresponding to the forecasts of the previous step (like the Recursive strategy). However, note that unlike the two previous strategies, the embedding size </w:t>
+      </w:r>
+      <w:r>
+        <w:rPr>
+          <w:rFonts w:ascii="Times New Roman" w:hAnsi="Times New Roman" w:cs="Times New Roman"/>
+          <w:i/>
+          <w:iCs/>
+          <w:sz w:val="24"/>
+          <w:szCs w:val="24"/>
+        </w:rPr>
+        <w:t>n</w:t>
+      </w:r>
+      <w:r>
+        <w:rPr>
+          <w:rFonts w:ascii="Times New Roman" w:hAnsi="Times New Roman" w:cs="Times New Roman"/>
+          <w:sz w:val="24"/>
+          <w:szCs w:val="24"/>
+        </w:rPr>
+        <w:t xml:space="preserve"> is not the same for all the horizons. In other terms, the </w:t>
+      </w:r>
+      <w:proofErr w:type="spellStart"/>
+      <w:r>
+        <w:rPr>
+          <w:rFonts w:ascii="Times New Roman" w:hAnsi="Times New Roman" w:cs="Times New Roman"/>
+          <w:sz w:val="24"/>
+          <w:szCs w:val="24"/>
+        </w:rPr>
+        <w:t>DirRec</w:t>
+      </w:r>
+      <w:proofErr w:type="spellEnd"/>
+      <w:r>
+        <w:rPr>
+          <w:rFonts w:ascii="Times New Roman" w:hAnsi="Times New Roman" w:cs="Times New Roman"/>
+          <w:sz w:val="24"/>
+          <w:szCs w:val="24"/>
+        </w:rPr>
+        <w:t xml:space="preserve"> strategy learns </w:t>
+      </w:r>
+      <w:r>
+        <w:rPr>
+          <w:rFonts w:ascii="Times New Roman" w:hAnsi="Times New Roman" w:cs="Times New Roman"/>
+          <w:i/>
+          <w:iCs/>
+          <w:sz w:val="24"/>
+          <w:szCs w:val="24"/>
+        </w:rPr>
+        <w:t>H</w:t>
+      </w:r>
+      <w:r>
+        <w:rPr>
+          <w:rFonts w:ascii="Times New Roman" w:hAnsi="Times New Roman" w:cs="Times New Roman"/>
+          <w:sz w:val="24"/>
+          <w:szCs w:val="24"/>
+        </w:rPr>
+        <w:t xml:space="preserve"> models </w:t>
+      </w:r>
+      <w:proofErr w:type="spellStart"/>
+      <w:r>
+        <w:rPr>
+          <w:rFonts w:ascii="Times New Roman" w:hAnsi="Times New Roman" w:cs="Times New Roman"/>
+          <w:i/>
+          <w:iCs/>
+          <w:sz w:val="24"/>
+          <w:szCs w:val="24"/>
+        </w:rPr>
+        <w:t>f</w:t>
+      </w:r>
+      <w:r>
+        <w:rPr>
+          <w:rFonts w:ascii="Times New Roman" w:hAnsi="Times New Roman" w:cs="Times New Roman"/>
+          <w:i/>
+          <w:iCs/>
+          <w:sz w:val="24"/>
+          <w:szCs w:val="24"/>
+          <w:vertAlign w:val="subscript"/>
+        </w:rPr>
+        <w:t>h</w:t>
+      </w:r>
+      <w:proofErr w:type="spellEnd"/>
+      <w:r>
+        <w:rPr>
+          <w:rFonts w:ascii="Times New Roman" w:hAnsi="Times New Roman" w:cs="Times New Roman"/>
+          <w:sz w:val="24"/>
+          <w:szCs w:val="24"/>
+        </w:rPr>
+        <w:t xml:space="preserve"> from the time series [</w:t>
+      </w:r>
+      <w:r>
+        <w:rPr>
+          <w:rFonts w:ascii="Times New Roman" w:hAnsi="Times New Roman" w:cs="Times New Roman"/>
+          <w:i/>
+          <w:iCs/>
+          <w:sz w:val="24"/>
+          <w:szCs w:val="24"/>
+        </w:rPr>
+        <w:t>y</w:t>
+      </w:r>
+      <w:proofErr w:type="gramStart"/>
+      <w:r>
+        <w:rPr>
+          <w:rFonts w:ascii="Times New Roman" w:hAnsi="Times New Roman" w:cs="Times New Roman"/>
+          <w:sz w:val="24"/>
+          <w:szCs w:val="24"/>
+        </w:rPr>
+        <w:t>1,...</w:t>
+      </w:r>
+      <w:proofErr w:type="gramEnd"/>
+      <w:r>
+        <w:rPr>
+          <w:rFonts w:ascii="Times New Roman" w:hAnsi="Times New Roman" w:cs="Times New Roman"/>
+          <w:sz w:val="24"/>
+          <w:szCs w:val="24"/>
+        </w:rPr>
+        <w:t>,</w:t>
+      </w:r>
+      <w:proofErr w:type="spellStart"/>
+      <w:r>
+        <w:rPr>
+          <w:rFonts w:ascii="Times New Roman" w:hAnsi="Times New Roman" w:cs="Times New Roman"/>
+          <w:i/>
+          <w:iCs/>
+          <w:sz w:val="24"/>
+          <w:szCs w:val="24"/>
+        </w:rPr>
+        <w:t>y</w:t>
+      </w:r>
+      <w:r>
+        <w:rPr>
+          <w:rFonts w:ascii="Times New Roman" w:hAnsi="Times New Roman" w:cs="Times New Roman"/>
+          <w:i/>
+          <w:iCs/>
+          <w:sz w:val="24"/>
+          <w:szCs w:val="24"/>
+          <w:vertAlign w:val="subscript"/>
+        </w:rPr>
+        <w:t>N</w:t>
+      </w:r>
+      <w:proofErr w:type="spellEnd"/>
+      <w:r>
+        <w:rPr>
+          <w:rFonts w:ascii="Times New Roman" w:hAnsi="Times New Roman" w:cs="Times New Roman"/>
+          <w:sz w:val="24"/>
+          <w:szCs w:val="24"/>
+        </w:rPr>
+        <w:t xml:space="preserve"> ] where</w:t>
+      </w:r>
+    </w:p>
+    <w:p>
+      <w:pPr>
+        <w:spacing w:after="0" w:line="360" w:lineRule="auto"/>
+        <w:jc w:val="center"/>
+        <w:rPr>
+          <w:rFonts w:ascii="Times New Roman" w:hAnsi="Times New Roman" w:cs="Times New Roman"/>
+          <w:sz w:val="24"/>
+          <w:szCs w:val="24"/>
+        </w:rPr>
+      </w:pPr>
+      <w:proofErr w:type="spellStart"/>
+      <w:r>
+        <w:rPr>
+          <w:rFonts w:ascii="Times New Roman" w:hAnsi="Times New Roman" w:cs="Times New Roman"/>
+          <w:i/>
+          <w:iCs/>
+          <w:sz w:val="24"/>
+          <w:szCs w:val="24"/>
+        </w:rPr>
+        <w:t>y</w:t>
+      </w:r>
+      <w:r>
+        <w:rPr>
+          <w:rFonts w:ascii="Times New Roman" w:hAnsi="Times New Roman" w:cs="Times New Roman"/>
+          <w:i/>
+          <w:iCs/>
+          <w:sz w:val="24"/>
+          <w:szCs w:val="24"/>
+          <w:vertAlign w:val="subscript"/>
+        </w:rPr>
+        <w:t>t</w:t>
+      </w:r>
+      <w:r>
+        <w:rPr>
+          <w:rFonts w:ascii="Times New Roman" w:hAnsi="Times New Roman" w:cs="Times New Roman"/>
+          <w:sz w:val="24"/>
+          <w:szCs w:val="24"/>
+          <w:vertAlign w:val="subscript"/>
+        </w:rPr>
+        <w:t>+</w:t>
+      </w:r>
+      <w:r>
+        <w:rPr>
+          <w:rFonts w:ascii="Times New Roman" w:hAnsi="Times New Roman" w:cs="Times New Roman"/>
+          <w:i/>
+          <w:iCs/>
+          <w:sz w:val="24"/>
+          <w:szCs w:val="24"/>
+          <w:vertAlign w:val="subscript"/>
+        </w:rPr>
+        <w:t>h</w:t>
+      </w:r>
+      <w:proofErr w:type="spellEnd"/>
+      <w:r>
+        <w:rPr>
+          <w:rFonts w:ascii="Times New Roman" w:hAnsi="Times New Roman" w:cs="Times New Roman"/>
+          <w:sz w:val="24"/>
+          <w:szCs w:val="24"/>
+        </w:rPr>
+        <w:t xml:space="preserve"> = </w:t>
+      </w:r>
+      <w:proofErr w:type="spellStart"/>
+      <w:r>
+        <w:rPr>
+          <w:rFonts w:ascii="Times New Roman" w:hAnsi="Times New Roman" w:cs="Times New Roman"/>
+          <w:i/>
+          <w:iCs/>
+          <w:sz w:val="24"/>
+          <w:szCs w:val="24"/>
+        </w:rPr>
+        <w:t>fh</w:t>
+      </w:r>
+      <w:proofErr w:type="spellEnd"/>
+      <w:r>
+        <w:rPr>
+          <w:rFonts w:ascii="Times New Roman" w:hAnsi="Times New Roman" w:cs="Times New Roman"/>
+          <w:sz w:val="24"/>
+          <w:szCs w:val="24"/>
+        </w:rPr>
+        <w:t>(</w:t>
+      </w:r>
+      <w:r>
+        <w:rPr>
+          <w:rFonts w:ascii="Times New Roman" w:hAnsi="Times New Roman" w:cs="Times New Roman"/>
+          <w:i/>
+          <w:iCs/>
+          <w:sz w:val="24"/>
+          <w:szCs w:val="24"/>
+        </w:rPr>
+        <w:t>y</w:t>
+      </w:r>
+      <w:r>
+        <w:rPr>
+          <w:rFonts w:ascii="Times New Roman" w:hAnsi="Times New Roman" w:cs="Times New Roman"/>
+          <w:i/>
+          <w:iCs/>
+          <w:sz w:val="24"/>
+          <w:szCs w:val="24"/>
+          <w:vertAlign w:val="subscript"/>
+        </w:rPr>
+        <w:t>t</w:t>
+      </w:r>
+      <w:r>
+        <w:rPr>
+          <w:rFonts w:ascii="Times New Roman" w:hAnsi="Times New Roman" w:cs="Times New Roman"/>
+          <w:sz w:val="24"/>
+          <w:szCs w:val="24"/>
+          <w:vertAlign w:val="subscript"/>
+        </w:rPr>
+        <w:t>+</w:t>
+      </w:r>
+      <w:r>
+        <w:rPr>
+          <w:rFonts w:ascii="Times New Roman" w:hAnsi="Times New Roman" w:cs="Times New Roman"/>
+          <w:i/>
+          <w:iCs/>
+          <w:sz w:val="24"/>
+          <w:szCs w:val="24"/>
+          <w:vertAlign w:val="subscript"/>
+        </w:rPr>
+        <w:t>h</w:t>
+      </w:r>
+      <w:r>
+        <w:rPr>
+          <w:rFonts w:ascii="Times New Roman" w:hAnsi="Times New Roman" w:cs="Times New Roman"/>
+          <w:sz w:val="24"/>
+          <w:szCs w:val="24"/>
+          <w:vertAlign w:val="subscript"/>
+        </w:rPr>
+        <w:t>−</w:t>
+      </w:r>
+      <w:proofErr w:type="gramStart"/>
+      <w:r>
+        <w:rPr>
+          <w:rFonts w:ascii="Times New Roman" w:hAnsi="Times New Roman" w:cs="Times New Roman"/>
+          <w:sz w:val="24"/>
+          <w:szCs w:val="24"/>
+          <w:vertAlign w:val="subscript"/>
+        </w:rPr>
+        <w:t>1</w:t>
+      </w:r>
+      <w:r>
+        <w:rPr>
+          <w:rFonts w:ascii="Times New Roman" w:hAnsi="Times New Roman" w:cs="Times New Roman"/>
+          <w:sz w:val="24"/>
+          <w:szCs w:val="24"/>
+        </w:rPr>
+        <w:t>,...</w:t>
+      </w:r>
+      <w:proofErr w:type="gramEnd"/>
+      <w:r>
+        <w:rPr>
+          <w:rFonts w:ascii="Times New Roman" w:hAnsi="Times New Roman" w:cs="Times New Roman"/>
+          <w:sz w:val="24"/>
+          <w:szCs w:val="24"/>
+        </w:rPr>
+        <w:t>,</w:t>
+      </w:r>
+      <w:r>
+        <w:rPr>
+          <w:rFonts w:ascii="Times New Roman" w:hAnsi="Times New Roman" w:cs="Times New Roman"/>
+          <w:i/>
+          <w:iCs/>
+          <w:sz w:val="24"/>
+          <w:szCs w:val="24"/>
+        </w:rPr>
+        <w:t>y</w:t>
+      </w:r>
+      <w:r>
+        <w:rPr>
+          <w:rFonts w:ascii="Times New Roman" w:hAnsi="Times New Roman" w:cs="Times New Roman"/>
+          <w:i/>
+          <w:iCs/>
+          <w:sz w:val="24"/>
+          <w:szCs w:val="24"/>
+          <w:vertAlign w:val="subscript"/>
+        </w:rPr>
+        <w:t>t</w:t>
+      </w:r>
+      <w:r>
+        <w:rPr>
+          <w:rFonts w:ascii="Times New Roman" w:hAnsi="Times New Roman" w:cs="Times New Roman"/>
+          <w:sz w:val="24"/>
+          <w:szCs w:val="24"/>
+          <w:vertAlign w:val="subscript"/>
+        </w:rPr>
+        <w:t>−</w:t>
+      </w:r>
+      <w:r>
+        <w:rPr>
+          <w:rFonts w:ascii="Times New Roman" w:hAnsi="Times New Roman" w:cs="Times New Roman"/>
+          <w:i/>
+          <w:iCs/>
+          <w:sz w:val="24"/>
+          <w:szCs w:val="24"/>
+          <w:vertAlign w:val="subscript"/>
+        </w:rPr>
+        <w:t>n</w:t>
+      </w:r>
+      <w:r>
+        <w:rPr>
+          <w:rFonts w:ascii="Times New Roman" w:hAnsi="Times New Roman" w:cs="Times New Roman"/>
+          <w:sz w:val="24"/>
+          <w:szCs w:val="24"/>
+          <w:vertAlign w:val="subscript"/>
+        </w:rPr>
+        <w:t>+1</w:t>
+      </w:r>
+      <w:r>
+        <w:rPr>
+          <w:rFonts w:ascii="Times New Roman" w:hAnsi="Times New Roman" w:cs="Times New Roman"/>
+          <w:sz w:val="24"/>
+          <w:szCs w:val="24"/>
+        </w:rPr>
+        <w:t xml:space="preserve">) + </w:t>
+      </w:r>
+      <w:proofErr w:type="spellStart"/>
+      <w:r>
+        <w:rPr>
+          <w:rFonts w:ascii="Times New Roman" w:hAnsi="Times New Roman" w:cs="Times New Roman"/>
+          <w:i/>
+          <w:iCs/>
+          <w:sz w:val="24"/>
+          <w:szCs w:val="24"/>
+        </w:rPr>
+        <w:t>w</w:t>
+      </w:r>
+      <w:r>
+        <w:rPr>
+          <w:rFonts w:ascii="Times New Roman" w:hAnsi="Times New Roman" w:cs="Times New Roman"/>
+          <w:i/>
+          <w:iCs/>
+          <w:sz w:val="24"/>
+          <w:szCs w:val="24"/>
+          <w:vertAlign w:val="subscript"/>
+        </w:rPr>
+        <w:t>t</w:t>
+      </w:r>
+      <w:r>
+        <w:rPr>
+          <w:rFonts w:ascii="Times New Roman" w:hAnsi="Times New Roman" w:cs="Times New Roman"/>
+          <w:sz w:val="24"/>
+          <w:szCs w:val="24"/>
+          <w:vertAlign w:val="subscript"/>
+        </w:rPr>
+        <w:t>+</w:t>
+      </w:r>
+      <w:r>
+        <w:rPr>
+          <w:rFonts w:ascii="Times New Roman" w:hAnsi="Times New Roman" w:cs="Times New Roman"/>
+          <w:i/>
+          <w:iCs/>
+          <w:sz w:val="24"/>
+          <w:szCs w:val="24"/>
+          <w:vertAlign w:val="subscript"/>
+        </w:rPr>
+        <w:t>h</w:t>
+      </w:r>
+      <w:proofErr w:type="spellEnd"/>
+      <w:r>
+        <w:rPr>
+          <w:rFonts w:ascii="Times New Roman" w:hAnsi="Times New Roman" w:cs="Times New Roman"/>
+          <w:sz w:val="24"/>
+          <w:szCs w:val="24"/>
+        </w:rPr>
+        <w:t>,</w:t>
+      </w:r>
+    </w:p>
+    <w:p>
+      <w:pPr>
+        <w:spacing w:after="0" w:line="360" w:lineRule="auto"/>
+        <w:rPr>
+          <w:rFonts w:ascii="Times New Roman" w:hAnsi="Times New Roman" w:cs="Times New Roman"/>
+          <w:sz w:val="24"/>
+          <w:szCs w:val="24"/>
+        </w:rPr>
+      </w:pPr>
+      <w:r>
+        <w:rPr>
+          <w:rFonts w:ascii="Times New Roman" w:hAnsi="Times New Roman" w:cs="Times New Roman"/>
+          <w:sz w:val="24"/>
+          <w:szCs w:val="24"/>
+        </w:rPr>
+        <w:t xml:space="preserve">with </w:t>
+      </w:r>
+      <w:r>
+        <w:rPr>
+          <w:rFonts w:ascii="Times New Roman" w:hAnsi="Times New Roman" w:cs="Times New Roman"/>
+          <w:i/>
+          <w:iCs/>
+          <w:sz w:val="24"/>
+          <w:szCs w:val="24"/>
+        </w:rPr>
+        <w:t>t</w:t>
+      </w:r>
+      <w:r>
+        <w:rPr>
+          <w:rFonts w:ascii="Times New Roman" w:hAnsi="Times New Roman" w:cs="Times New Roman"/>
+          <w:sz w:val="24"/>
+          <w:szCs w:val="24"/>
+        </w:rPr>
+        <w:t xml:space="preserve"> </w:t>
+      </w:r>
+      <w:r>
+        <w:rPr>
+          <w:rFonts w:ascii="Cambria Math" w:hAnsi="Cambria Math" w:cs="Cambria Math"/>
+          <w:sz w:val="24"/>
+          <w:szCs w:val="24"/>
+        </w:rPr>
+        <w:t>∈</w:t>
+      </w:r>
+      <w:r>
+        <w:rPr>
+          <w:rFonts w:ascii="Times New Roman" w:hAnsi="Times New Roman" w:cs="Times New Roman"/>
+          <w:sz w:val="24"/>
+          <w:szCs w:val="24"/>
+        </w:rPr>
+        <w:t xml:space="preserve"> {</w:t>
+      </w:r>
+      <w:r>
+        <w:rPr>
+          <w:rFonts w:ascii="Times New Roman" w:hAnsi="Times New Roman" w:cs="Times New Roman"/>
+          <w:i/>
+          <w:iCs/>
+          <w:sz w:val="24"/>
+          <w:szCs w:val="24"/>
+        </w:rPr>
+        <w:t>n</w:t>
+      </w:r>
+      <w:r>
+        <w:rPr>
+          <w:rFonts w:ascii="Times New Roman" w:hAnsi="Times New Roman" w:cs="Times New Roman"/>
+          <w:sz w:val="24"/>
+          <w:szCs w:val="24"/>
+        </w:rPr>
+        <w:t xml:space="preserve">, </w:t>
+      </w:r>
+      <w:proofErr w:type="gramStart"/>
+      <w:r>
+        <w:rPr>
+          <w:rFonts w:ascii="Times New Roman" w:hAnsi="Times New Roman" w:cs="Times New Roman"/>
+          <w:sz w:val="24"/>
+          <w:szCs w:val="24"/>
+        </w:rPr>
+        <w:t>. . . ,</w:t>
+      </w:r>
+      <w:proofErr w:type="gramEnd"/>
+      <w:r>
+        <w:rPr>
+          <w:rFonts w:ascii="Times New Roman" w:hAnsi="Times New Roman" w:cs="Times New Roman"/>
+          <w:sz w:val="24"/>
+          <w:szCs w:val="24"/>
+        </w:rPr>
+        <w:t xml:space="preserve"> </w:t>
+      </w:r>
+      <w:r>
+        <w:rPr>
+          <w:rFonts w:ascii="Times New Roman" w:hAnsi="Times New Roman" w:cs="Times New Roman"/>
+          <w:i/>
+          <w:iCs/>
+          <w:sz w:val="24"/>
+          <w:szCs w:val="24"/>
+        </w:rPr>
+        <w:t>N</w:t>
+      </w:r>
+      <w:r>
+        <w:rPr>
+          <w:rFonts w:ascii="Times New Roman" w:hAnsi="Times New Roman" w:cs="Times New Roman"/>
+          <w:sz w:val="24"/>
+          <w:szCs w:val="24"/>
+        </w:rPr>
+        <w:t xml:space="preserve"> − </w:t>
+      </w:r>
+      <w:r>
+        <w:rPr>
+          <w:rFonts w:ascii="Times New Roman" w:hAnsi="Times New Roman" w:cs="Times New Roman"/>
+          <w:i/>
+          <w:iCs/>
+          <w:sz w:val="24"/>
+          <w:szCs w:val="24"/>
+        </w:rPr>
+        <w:t>H</w:t>
+      </w:r>
+      <w:r>
+        <w:rPr>
+          <w:rFonts w:ascii="Times New Roman" w:hAnsi="Times New Roman" w:cs="Times New Roman"/>
+          <w:sz w:val="24"/>
+          <w:szCs w:val="24"/>
+        </w:rPr>
+        <w:t xml:space="preserve">} and </w:t>
+      </w:r>
+      <w:r>
+        <w:rPr>
+          <w:rFonts w:ascii="Times New Roman" w:hAnsi="Times New Roman" w:cs="Times New Roman"/>
+          <w:i/>
+          <w:iCs/>
+          <w:sz w:val="24"/>
+          <w:szCs w:val="24"/>
+        </w:rPr>
+        <w:t>h</w:t>
+      </w:r>
+      <w:r>
+        <w:rPr>
+          <w:rFonts w:ascii="Times New Roman" w:hAnsi="Times New Roman" w:cs="Times New Roman"/>
+          <w:sz w:val="24"/>
+          <w:szCs w:val="24"/>
+        </w:rPr>
+        <w:t xml:space="preserve"> </w:t>
+      </w:r>
+      <w:r>
+        <w:rPr>
+          <w:rFonts w:ascii="Cambria Math" w:hAnsi="Cambria Math" w:cs="Cambria Math"/>
+          <w:sz w:val="24"/>
+          <w:szCs w:val="24"/>
+        </w:rPr>
+        <w:t>∈</w:t>
+      </w:r>
+      <w:r>
+        <w:rPr>
+          <w:rFonts w:ascii="Times New Roman" w:hAnsi="Times New Roman" w:cs="Times New Roman"/>
+          <w:sz w:val="24"/>
+          <w:szCs w:val="24"/>
+        </w:rPr>
+        <w:t xml:space="preserve"> {1,...,</w:t>
+      </w:r>
+      <w:r>
+        <w:rPr>
+          <w:rFonts w:ascii="Times New Roman" w:hAnsi="Times New Roman" w:cs="Times New Roman"/>
+          <w:i/>
+          <w:iCs/>
+          <w:sz w:val="24"/>
+          <w:szCs w:val="24"/>
+        </w:rPr>
+        <w:t>H</w:t>
+      </w:r>
+      <w:r>
+        <w:rPr>
+          <w:rFonts w:ascii="Times New Roman" w:hAnsi="Times New Roman" w:cs="Times New Roman"/>
+          <w:sz w:val="24"/>
+          <w:szCs w:val="24"/>
+        </w:rPr>
+        <w:t>}.</w:t>
+      </w:r>
+    </w:p>
+    <w:p>
+      <w:pPr>
+        <w:spacing w:after="0" w:line="360" w:lineRule="auto"/>
+        <w:rPr>
+          <w:rFonts w:ascii="Times New Roman" w:hAnsi="Times New Roman" w:cs="Times New Roman"/>
+          <w:sz w:val="24"/>
+          <w:szCs w:val="24"/>
+        </w:rPr>
+      </w:pPr>
+    </w:p>
+    <w:p>
+      <w:pPr>
+        <w:spacing w:after="0" w:line="360" w:lineRule="auto"/>
+        <w:rPr>
+          <w:rFonts w:ascii="Times New Roman" w:hAnsi="Times New Roman" w:cs="Times New Roman"/>
+          <w:b/>
+          <w:bCs/>
+          <w:sz w:val="24"/>
+          <w:szCs w:val="24"/>
+        </w:rPr>
+      </w:pPr>
+      <w:r>
+        <w:rPr>
+          <w:rFonts w:ascii="Times New Roman" w:hAnsi="Times New Roman" w:cs="Times New Roman"/>
+          <w:b/>
+          <w:bCs/>
+          <w:sz w:val="24"/>
+          <w:szCs w:val="24"/>
+        </w:rPr>
+        <w:t>ARIMA</w:t>
+      </w:r>
+    </w:p>
+    <w:p>
+      <w:pPr>
+        <w:spacing w:after="0" w:line="360" w:lineRule="auto"/>
+        <w:ind w:firstLine="720"/>
+        <w:rPr>
+          <w:rFonts w:ascii="Times New Roman" w:hAnsi="Times New Roman" w:cs="Times New Roman"/>
+          <w:sz w:val="24"/>
+          <w:szCs w:val="24"/>
+        </w:rPr>
+      </w:pPr>
+    </w:p>
+    <w:p>
+      <w:pPr>
+        <w:spacing w:after="0" w:line="360" w:lineRule="auto"/>
+        <w:ind w:firstLine="720"/>
         <w:rPr>
           <w:rFonts w:ascii="Times New Roman" w:hAnsi="Times New Roman" w:cs="Times New Roman"/>
           <w:sz w:val="24"/>
@@ -2525,6 +4329,1057 @@
       </w:pPr>
       <w:bookmarkStart w:id="0" w:name="_GoBack"/>
       <w:bookmarkEnd w:id="0"/>
+      <w:r>
+        <w:rPr>
+          <w:rFonts w:ascii="Times New Roman" w:hAnsi="Times New Roman" w:cs="Times New Roman"/>
+          <w:sz w:val="24"/>
+          <w:szCs w:val="24"/>
+        </w:rPr>
+        <w:t>Auto Regressive Integrated Moving Average (ARIMA) processes are a class of stochastic processes used to analyze time series</w:t>
+      </w:r>
+      <w:r>
+        <w:rPr>
+          <w:rFonts w:ascii="Times New Roman" w:hAnsi="Times New Roman" w:cs="Times New Roman"/>
+          <w:sz w:val="24"/>
+          <w:szCs w:val="24"/>
+        </w:rPr>
+        <w:t xml:space="preserve"> (Box and Jenkins, 1994). </w:t>
+      </w:r>
+      <w:r>
+        <w:rPr>
+          <w:rFonts w:ascii="Times New Roman" w:hAnsi="Times New Roman" w:cs="Times New Roman"/>
+          <w:sz w:val="24"/>
+          <w:szCs w:val="24"/>
+        </w:rPr>
+        <w:t>The general scheme is as follows:</w:t>
+      </w:r>
+    </w:p>
+    <w:p>
+      <w:pPr>
+        <w:spacing w:after="0" w:line="360" w:lineRule="auto"/>
+        <w:rPr>
+          <w:rFonts w:ascii="Times New Roman" w:hAnsi="Times New Roman" w:cs="Times New Roman"/>
+          <w:sz w:val="24"/>
+          <w:szCs w:val="24"/>
+        </w:rPr>
+      </w:pPr>
+      <w:r>
+        <w:rPr>
+          <w:rFonts w:ascii="Times New Roman" w:hAnsi="Times New Roman" w:cs="Times New Roman"/>
+          <w:sz w:val="24"/>
+          <w:szCs w:val="24"/>
+        </w:rPr>
+        <w:t>Step 0) A class of models is formulated assuming certain hypotheses.</w:t>
+      </w:r>
+    </w:p>
+    <w:p>
+      <w:pPr>
+        <w:spacing w:after="0" w:line="360" w:lineRule="auto"/>
+        <w:rPr>
+          <w:rFonts w:ascii="Times New Roman" w:hAnsi="Times New Roman" w:cs="Times New Roman"/>
+          <w:sz w:val="24"/>
+          <w:szCs w:val="24"/>
+        </w:rPr>
+      </w:pPr>
+      <w:r>
+        <w:rPr>
+          <w:rFonts w:ascii="Times New Roman" w:hAnsi="Times New Roman" w:cs="Times New Roman"/>
+          <w:sz w:val="24"/>
+          <w:szCs w:val="24"/>
+        </w:rPr>
+        <w:t>Step 1) A model is identified for the observed data.</w:t>
+      </w:r>
+    </w:p>
+    <w:p>
+      <w:pPr>
+        <w:spacing w:after="0" w:line="360" w:lineRule="auto"/>
+        <w:rPr>
+          <w:rFonts w:ascii="Times New Roman" w:hAnsi="Times New Roman" w:cs="Times New Roman"/>
+          <w:sz w:val="24"/>
+          <w:szCs w:val="24"/>
+        </w:rPr>
+      </w:pPr>
+      <w:r>
+        <w:rPr>
+          <w:rFonts w:ascii="Times New Roman" w:hAnsi="Times New Roman" w:cs="Times New Roman"/>
+          <w:sz w:val="24"/>
+          <w:szCs w:val="24"/>
+        </w:rPr>
+        <w:t>Step 2) The model parameters are estimated.</w:t>
+      </w:r>
+    </w:p>
+    <w:p>
+      <w:pPr>
+        <w:spacing w:after="0" w:line="360" w:lineRule="auto"/>
+        <w:rPr>
+          <w:rFonts w:ascii="Times New Roman" w:hAnsi="Times New Roman" w:cs="Times New Roman"/>
+          <w:sz w:val="24"/>
+          <w:szCs w:val="24"/>
+        </w:rPr>
+      </w:pPr>
+      <w:r>
+        <w:rPr>
+          <w:rFonts w:ascii="Times New Roman" w:hAnsi="Times New Roman" w:cs="Times New Roman"/>
+          <w:sz w:val="24"/>
+          <w:szCs w:val="24"/>
+        </w:rPr>
+        <w:t>Step 3) If the hypotheses of the model are validated, go to Step 4, otherwise go to Step 1 to refine the model.</w:t>
+      </w:r>
+    </w:p>
+    <w:p>
+      <w:pPr>
+        <w:spacing w:after="0" w:line="360" w:lineRule="auto"/>
+        <w:rPr>
+          <w:rFonts w:ascii="Times New Roman" w:hAnsi="Times New Roman" w:cs="Times New Roman"/>
+          <w:sz w:val="24"/>
+          <w:szCs w:val="24"/>
+        </w:rPr>
+      </w:pPr>
+      <w:r>
+        <w:rPr>
+          <w:rFonts w:ascii="Times New Roman" w:hAnsi="Times New Roman" w:cs="Times New Roman"/>
+          <w:sz w:val="24"/>
+          <w:szCs w:val="24"/>
+        </w:rPr>
+        <w:t>Step 4) The model is ready for forecasting.</w:t>
+      </w:r>
+    </w:p>
+    <w:p>
+      <w:pPr>
+        <w:spacing w:after="0" w:line="360" w:lineRule="auto"/>
+        <w:rPr>
+          <w:rFonts w:ascii="Times New Roman" w:hAnsi="Times New Roman" w:cs="Times New Roman"/>
+          <w:sz w:val="24"/>
+          <w:szCs w:val="24"/>
+        </w:rPr>
+      </w:pPr>
+    </w:p>
+    <w:p>
+      <w:pPr>
+        <w:spacing w:after="0" w:line="360" w:lineRule="auto"/>
+        <w:rPr>
+          <w:rFonts w:ascii="Times New Roman" w:hAnsi="Times New Roman" w:cs="Times New Roman"/>
+          <w:sz w:val="24"/>
+          <w:szCs w:val="24"/>
+        </w:rPr>
+      </w:pPr>
+      <w:r>
+        <w:rPr>
+          <w:rFonts w:ascii="Times New Roman" w:hAnsi="Times New Roman" w:cs="Times New Roman"/>
+          <w:sz w:val="24"/>
+          <w:szCs w:val="24"/>
+        </w:rPr>
+        <w:lastRenderedPageBreak/>
+        <w:t xml:space="preserve">A simple form of an AR model of order p, i.e., </w:t>
+      </w:r>
+      <w:r>
+        <w:rPr>
+          <w:rFonts w:ascii="Times New Roman" w:hAnsi="Times New Roman" w:cs="Times New Roman"/>
+          <w:i/>
+          <w:iCs/>
+          <w:sz w:val="24"/>
+          <w:szCs w:val="24"/>
+        </w:rPr>
+        <w:t>AR(p)</w:t>
+      </w:r>
+      <w:r>
+        <w:rPr>
+          <w:rFonts w:ascii="Times New Roman" w:hAnsi="Times New Roman" w:cs="Times New Roman"/>
+          <w:sz w:val="24"/>
+          <w:szCs w:val="24"/>
+        </w:rPr>
+        <w:t>, can be written as a linear process given by:</w:t>
+      </w:r>
+    </w:p>
+    <w:p>
+      <w:pPr>
+        <w:spacing w:after="0" w:line="360" w:lineRule="auto"/>
+        <w:rPr>
+          <w:rFonts w:ascii="Times New Roman" w:hAnsi="Times New Roman" w:cs="Times New Roman"/>
+          <w:sz w:val="24"/>
+          <w:szCs w:val="24"/>
+        </w:rPr>
+      </w:pPr>
+      <w:r>
+        <w:rPr>
+          <w:noProof/>
+        </w:rPr>
+        <w:drawing>
+          <wp:anchor distT="0" distB="0" distL="114300" distR="114300" simplePos="0" relativeHeight="251660288" behindDoc="0" locked="0" layoutInCell="1" allowOverlap="1" wp14:anchorId="7F398DD8" wp14:editId="3D0201C9">
+            <wp:simplePos x="0" y="0"/>
+            <wp:positionH relativeFrom="margin">
+              <wp:align>center</wp:align>
+            </wp:positionH>
+            <wp:positionV relativeFrom="paragraph">
+              <wp:posOffset>0</wp:posOffset>
+            </wp:positionV>
+            <wp:extent cx="1130300" cy="549910"/>
+            <wp:effectExtent l="0" t="0" r="0" b="2540"/>
+            <wp:wrapSquare wrapText="bothSides"/>
+            <wp:docPr id="3" name="Picture 3"/>
+            <wp:cNvGraphicFramePr>
+              <a:graphicFrameLocks xmlns:a="http://schemas.openxmlformats.org/drawingml/2006/main" noChangeAspect="1"/>
+            </wp:cNvGraphicFramePr>
+            <a:graphic xmlns:a="http://schemas.openxmlformats.org/drawingml/2006/main">
+              <a:graphicData uri="http://schemas.openxmlformats.org/drawingml/2006/picture">
+                <pic:pic xmlns:pic="http://schemas.openxmlformats.org/drawingml/2006/picture">
+                  <pic:nvPicPr>
+                    <pic:cNvPr id="1" name=""/>
+                    <pic:cNvPicPr/>
+                  </pic:nvPicPr>
+                  <pic:blipFill>
+                    <a:blip r:embed="rId10">
+                      <a:extLst>
+                        <a:ext uri="{28A0092B-C50C-407E-A947-70E740481C1C}">
+                          <a14:useLocalDpi xmlns:a14="http://schemas.microsoft.com/office/drawing/2010/main" val="0"/>
+                        </a:ext>
+                      </a:extLst>
+                    </a:blip>
+                    <a:stretch>
+                      <a:fillRect/>
+                    </a:stretch>
+                  </pic:blipFill>
+                  <pic:spPr>
+                    <a:xfrm>
+                      <a:off x="0" y="0"/>
+                      <a:ext cx="1130300" cy="549910"/>
+                    </a:xfrm>
+                    <a:prstGeom prst="rect">
+                      <a:avLst/>
+                    </a:prstGeom>
+                  </pic:spPr>
+                </pic:pic>
+              </a:graphicData>
+            </a:graphic>
+            <wp14:sizeRelH relativeFrom="page">
+              <wp14:pctWidth>0</wp14:pctWidth>
+            </wp14:sizeRelH>
+            <wp14:sizeRelV relativeFrom="page">
+              <wp14:pctHeight>0</wp14:pctHeight>
+            </wp14:sizeRelV>
+          </wp:anchor>
+        </w:drawing>
+      </w:r>
+      <w:r>
+        <w:rPr>
+          <w:rFonts w:ascii="Times New Roman" w:hAnsi="Times New Roman" w:cs="Times New Roman"/>
+          <w:sz w:val="24"/>
+          <w:szCs w:val="24"/>
+        </w:rPr>
+        <w:t xml:space="preserve"> </w:t>
+      </w:r>
+    </w:p>
+    <w:p>
+      <w:pPr>
+        <w:spacing w:after="0" w:line="360" w:lineRule="auto"/>
+        <w:rPr>
+          <w:rFonts w:ascii="Times New Roman" w:hAnsi="Times New Roman" w:cs="Times New Roman"/>
+          <w:sz w:val="24"/>
+          <w:szCs w:val="24"/>
+        </w:rPr>
+      </w:pPr>
+    </w:p>
+    <w:p>
+      <w:pPr>
+        <w:spacing w:after="0" w:line="360" w:lineRule="auto"/>
+        <w:rPr>
+          <w:rFonts w:ascii="Times New Roman" w:hAnsi="Times New Roman" w:cs="Times New Roman"/>
+          <w:sz w:val="24"/>
+          <w:szCs w:val="24"/>
+        </w:rPr>
+      </w:pPr>
+    </w:p>
+    <w:p>
+      <w:pPr>
+        <w:spacing w:after="0" w:line="360" w:lineRule="auto"/>
+        <w:rPr>
+          <w:rFonts w:ascii="Times New Roman" w:hAnsi="Times New Roman" w:cs="Times New Roman"/>
+          <w:sz w:val="24"/>
+          <w:szCs w:val="24"/>
+        </w:rPr>
+      </w:pPr>
+      <w:r>
+        <w:rPr>
+          <w:rFonts w:ascii="Times New Roman" w:hAnsi="Times New Roman" w:cs="Times New Roman"/>
+          <w:sz w:val="24"/>
+          <w:szCs w:val="24"/>
+        </w:rPr>
+        <w:t xml:space="preserve">Where </w:t>
+      </w:r>
+      <w:proofErr w:type="spellStart"/>
+      <w:r>
+        <w:rPr>
+          <w:rFonts w:ascii="Times New Roman" w:hAnsi="Times New Roman" w:cs="Times New Roman"/>
+          <w:i/>
+          <w:iCs/>
+          <w:sz w:val="24"/>
+          <w:szCs w:val="24"/>
+        </w:rPr>
+        <w:t>x</w:t>
+      </w:r>
+      <w:r>
+        <w:rPr>
+          <w:rFonts w:ascii="Times New Roman" w:hAnsi="Times New Roman" w:cs="Times New Roman"/>
+          <w:i/>
+          <w:iCs/>
+          <w:sz w:val="24"/>
+          <w:szCs w:val="24"/>
+          <w:vertAlign w:val="subscript"/>
+        </w:rPr>
+        <w:t>t</w:t>
+      </w:r>
+      <w:proofErr w:type="spellEnd"/>
+      <w:r>
+        <w:rPr>
+          <w:rFonts w:ascii="Times New Roman" w:hAnsi="Times New Roman" w:cs="Times New Roman"/>
+          <w:i/>
+          <w:iCs/>
+          <w:sz w:val="24"/>
+          <w:szCs w:val="24"/>
+        </w:rPr>
+        <w:t xml:space="preserve"> </w:t>
+      </w:r>
+      <w:r>
+        <w:rPr>
+          <w:rFonts w:ascii="Times New Roman" w:hAnsi="Times New Roman" w:cs="Times New Roman"/>
+          <w:sz w:val="24"/>
+          <w:szCs w:val="24"/>
+        </w:rPr>
+        <w:t xml:space="preserve">is the stationary variable, </w:t>
+      </w:r>
+      <w:r>
+        <w:rPr>
+          <w:rFonts w:ascii="Times New Roman" w:hAnsi="Times New Roman" w:cs="Times New Roman"/>
+          <w:i/>
+          <w:iCs/>
+          <w:sz w:val="24"/>
+          <w:szCs w:val="24"/>
+        </w:rPr>
+        <w:t>c</w:t>
+      </w:r>
+      <w:r>
+        <w:rPr>
+          <w:rFonts w:ascii="Times New Roman" w:hAnsi="Times New Roman" w:cs="Times New Roman"/>
+          <w:sz w:val="24"/>
+          <w:szCs w:val="24"/>
+        </w:rPr>
+        <w:t xml:space="preserve"> is constant, the terms in </w:t>
+      </w:r>
+      <w:proofErr w:type="spellStart"/>
+      <w:r>
+        <w:rPr>
+          <w:rFonts w:ascii="Times New Roman" w:hAnsi="Times New Roman" w:cs="Times New Roman"/>
+          <w:i/>
+          <w:iCs/>
+          <w:sz w:val="24"/>
+          <w:szCs w:val="24"/>
+        </w:rPr>
+        <w:t>φ</w:t>
+      </w:r>
+      <w:r>
+        <w:rPr>
+          <w:rFonts w:ascii="Times New Roman" w:hAnsi="Times New Roman" w:cs="Times New Roman"/>
+          <w:i/>
+          <w:iCs/>
+          <w:sz w:val="24"/>
+          <w:szCs w:val="24"/>
+          <w:vertAlign w:val="subscript"/>
+        </w:rPr>
+        <w:t>i</w:t>
+      </w:r>
+      <w:proofErr w:type="spellEnd"/>
+      <w:r>
+        <w:rPr>
+          <w:rFonts w:ascii="Times New Roman" w:hAnsi="Times New Roman" w:cs="Times New Roman"/>
+          <w:sz w:val="24"/>
+          <w:szCs w:val="24"/>
+        </w:rPr>
+        <w:t xml:space="preserve"> are autocorrelation coefficients at lags 1, </w:t>
+      </w:r>
+      <w:proofErr w:type="gramStart"/>
+      <w:r>
+        <w:rPr>
+          <w:rFonts w:ascii="Times New Roman" w:hAnsi="Times New Roman" w:cs="Times New Roman"/>
+          <w:sz w:val="24"/>
+          <w:szCs w:val="24"/>
+        </w:rPr>
+        <w:t>2,,</w:t>
+      </w:r>
+      <w:proofErr w:type="gramEnd"/>
+      <w:r>
+        <w:rPr>
+          <w:rFonts w:ascii="Times New Roman" w:hAnsi="Times New Roman" w:cs="Times New Roman"/>
+          <w:i/>
+          <w:iCs/>
+          <w:sz w:val="24"/>
+          <w:szCs w:val="24"/>
+        </w:rPr>
+        <w:t>p</w:t>
+      </w:r>
+      <w:r>
+        <w:rPr>
+          <w:rFonts w:ascii="Times New Roman" w:hAnsi="Times New Roman" w:cs="Times New Roman"/>
+          <w:sz w:val="24"/>
+          <w:szCs w:val="24"/>
+        </w:rPr>
+        <w:t xml:space="preserve"> and </w:t>
+      </w:r>
+      <w:r>
+        <w:rPr>
+          <w:rFonts w:ascii="Times New Roman" w:hAnsi="Times New Roman" w:cs="Times New Roman"/>
+          <w:i/>
+          <w:iCs/>
+          <w:sz w:val="24"/>
+          <w:szCs w:val="24"/>
+        </w:rPr>
+        <w:t xml:space="preserve">t </w:t>
+      </w:r>
+      <w:r>
+        <w:rPr>
+          <w:rFonts w:ascii="Times New Roman" w:hAnsi="Times New Roman" w:cs="Times New Roman"/>
+          <w:sz w:val="24"/>
+          <w:szCs w:val="24"/>
+        </w:rPr>
+        <w:t xml:space="preserve">, the residuals, are the Gaussian white noise series with mean zero and variance </w:t>
+      </w:r>
+      <w:r>
+        <w:rPr>
+          <w:rFonts w:ascii="Times New Roman" w:hAnsi="Times New Roman" w:cs="Times New Roman"/>
+          <w:i/>
+          <w:iCs/>
+          <w:sz w:val="24"/>
+          <w:szCs w:val="24"/>
+        </w:rPr>
+        <w:t>σ</w:t>
+      </w:r>
+      <w:r>
+        <w:rPr>
+          <w:rFonts w:ascii="Times New Roman" w:hAnsi="Times New Roman" w:cs="Times New Roman"/>
+          <w:sz w:val="24"/>
+          <w:szCs w:val="24"/>
+          <w:vertAlign w:val="subscript"/>
+        </w:rPr>
+        <w:t>2</w:t>
+      </w:r>
+      <w:r>
+        <w:rPr>
+          <w:rFonts w:ascii="Times New Roman" w:hAnsi="Times New Roman" w:cs="Times New Roman"/>
+          <w:sz w:val="24"/>
+          <w:szCs w:val="24"/>
+        </w:rPr>
+        <w:t xml:space="preserve">. An MA model of order q, i.e., </w:t>
+      </w:r>
+      <w:r>
+        <w:rPr>
+          <w:rFonts w:ascii="Times New Roman" w:hAnsi="Times New Roman" w:cs="Times New Roman"/>
+          <w:i/>
+          <w:iCs/>
+          <w:sz w:val="24"/>
+          <w:szCs w:val="24"/>
+        </w:rPr>
+        <w:t>MA(q)</w:t>
+      </w:r>
+      <w:r>
+        <w:rPr>
+          <w:rFonts w:ascii="Times New Roman" w:hAnsi="Times New Roman" w:cs="Times New Roman"/>
+          <w:sz w:val="24"/>
+          <w:szCs w:val="24"/>
+        </w:rPr>
+        <w:t>,</w:t>
+      </w:r>
+      <w:r>
+        <w:rPr>
+          <w:rFonts w:ascii="Times New Roman" w:hAnsi="Times New Roman" w:cs="Times New Roman"/>
+          <w:sz w:val="24"/>
+          <w:szCs w:val="24"/>
+        </w:rPr>
+        <w:t xml:space="preserve"> </w:t>
+      </w:r>
+      <w:r>
+        <w:rPr>
+          <w:rFonts w:ascii="Times New Roman" w:hAnsi="Times New Roman" w:cs="Times New Roman"/>
+          <w:sz w:val="24"/>
+          <w:szCs w:val="24"/>
+        </w:rPr>
+        <w:t>can be written in the form:</w:t>
+      </w:r>
+    </w:p>
+    <w:p>
+      <w:pPr>
+        <w:spacing w:after="0" w:line="360" w:lineRule="auto"/>
+        <w:rPr>
+          <w:rFonts w:ascii="Times New Roman" w:hAnsi="Times New Roman" w:cs="Times New Roman"/>
+          <w:sz w:val="24"/>
+          <w:szCs w:val="24"/>
+        </w:rPr>
+      </w:pPr>
+      <w:r>
+        <w:rPr>
+          <w:noProof/>
+        </w:rPr>
+        <w:drawing>
+          <wp:anchor distT="0" distB="0" distL="114300" distR="114300" simplePos="0" relativeHeight="251661312" behindDoc="0" locked="0" layoutInCell="1" allowOverlap="1" wp14:anchorId="16E516CA" wp14:editId="629161A4">
+            <wp:simplePos x="0" y="0"/>
+            <wp:positionH relativeFrom="margin">
+              <wp:align>center</wp:align>
+            </wp:positionH>
+            <wp:positionV relativeFrom="paragraph">
+              <wp:posOffset>35560</wp:posOffset>
+            </wp:positionV>
+            <wp:extent cx="1358900" cy="492125"/>
+            <wp:effectExtent l="0" t="0" r="0" b="3175"/>
+            <wp:wrapSquare wrapText="bothSides"/>
+            <wp:docPr id="5" name="Picture 5"/>
+            <wp:cNvGraphicFramePr>
+              <a:graphicFrameLocks xmlns:a="http://schemas.openxmlformats.org/drawingml/2006/main" noChangeAspect="1"/>
+            </wp:cNvGraphicFramePr>
+            <a:graphic xmlns:a="http://schemas.openxmlformats.org/drawingml/2006/main">
+              <a:graphicData uri="http://schemas.openxmlformats.org/drawingml/2006/picture">
+                <pic:pic xmlns:pic="http://schemas.openxmlformats.org/drawingml/2006/picture">
+                  <pic:nvPicPr>
+                    <pic:cNvPr id="1" name=""/>
+                    <pic:cNvPicPr/>
+                  </pic:nvPicPr>
+                  <pic:blipFill>
+                    <a:blip r:embed="rId11">
+                      <a:extLst>
+                        <a:ext uri="{28A0092B-C50C-407E-A947-70E740481C1C}">
+                          <a14:useLocalDpi xmlns:a14="http://schemas.microsoft.com/office/drawing/2010/main" val="0"/>
+                        </a:ext>
+                      </a:extLst>
+                    </a:blip>
+                    <a:stretch>
+                      <a:fillRect/>
+                    </a:stretch>
+                  </pic:blipFill>
+                  <pic:spPr>
+                    <a:xfrm>
+                      <a:off x="0" y="0"/>
+                      <a:ext cx="1358900" cy="492125"/>
+                    </a:xfrm>
+                    <a:prstGeom prst="rect">
+                      <a:avLst/>
+                    </a:prstGeom>
+                  </pic:spPr>
+                </pic:pic>
+              </a:graphicData>
+            </a:graphic>
+            <wp14:sizeRelH relativeFrom="page">
+              <wp14:pctWidth>0</wp14:pctWidth>
+            </wp14:sizeRelH>
+            <wp14:sizeRelV relativeFrom="page">
+              <wp14:pctHeight>0</wp14:pctHeight>
+            </wp14:sizeRelV>
+          </wp:anchor>
+        </w:drawing>
+      </w:r>
+    </w:p>
+    <w:p>
+      <w:pPr>
+        <w:spacing w:after="0" w:line="360" w:lineRule="auto"/>
+        <w:rPr>
+          <w:rFonts w:ascii="Times New Roman" w:hAnsi="Times New Roman" w:cs="Times New Roman"/>
+          <w:sz w:val="24"/>
+          <w:szCs w:val="24"/>
+        </w:rPr>
+      </w:pPr>
+    </w:p>
+    <w:p>
+      <w:pPr>
+        <w:spacing w:after="0" w:line="360" w:lineRule="auto"/>
+        <w:rPr>
+          <w:rFonts w:ascii="Times New Roman" w:hAnsi="Times New Roman" w:cs="Times New Roman"/>
+          <w:sz w:val="24"/>
+          <w:szCs w:val="24"/>
+        </w:rPr>
+      </w:pPr>
+    </w:p>
+    <w:p>
+      <w:pPr>
+        <w:spacing w:after="0" w:line="360" w:lineRule="auto"/>
+        <w:rPr>
+          <w:rFonts w:ascii="Times New Roman" w:hAnsi="Times New Roman" w:cs="Times New Roman"/>
+          <w:sz w:val="24"/>
+          <w:szCs w:val="24"/>
+        </w:rPr>
+      </w:pPr>
+      <w:r>
+        <w:rPr>
+          <w:rFonts w:ascii="Times New Roman" w:hAnsi="Times New Roman" w:cs="Times New Roman"/>
+          <w:sz w:val="24"/>
+          <w:szCs w:val="24"/>
+        </w:rPr>
+        <w:t xml:space="preserve">Where </w:t>
+      </w:r>
+      <w:r>
+        <w:rPr>
+          <w:rFonts w:ascii="Times New Roman" w:hAnsi="Times New Roman" w:cs="Times New Roman"/>
+          <w:i/>
+          <w:iCs/>
+          <w:sz w:val="24"/>
+          <w:szCs w:val="24"/>
+        </w:rPr>
+        <w:t xml:space="preserve">μ </w:t>
+      </w:r>
+      <w:r>
+        <w:rPr>
+          <w:rFonts w:ascii="Times New Roman" w:hAnsi="Times New Roman" w:cs="Times New Roman"/>
+          <w:sz w:val="24"/>
+          <w:szCs w:val="24"/>
+        </w:rPr>
+        <w:t xml:space="preserve">is the expectation of </w:t>
+      </w:r>
+      <w:proofErr w:type="spellStart"/>
+      <w:r>
+        <w:rPr>
+          <w:rFonts w:ascii="Times New Roman" w:hAnsi="Times New Roman" w:cs="Times New Roman"/>
+          <w:i/>
+          <w:iCs/>
+          <w:sz w:val="24"/>
+          <w:szCs w:val="24"/>
+        </w:rPr>
+        <w:t>x</w:t>
+      </w:r>
+      <w:r>
+        <w:rPr>
+          <w:rFonts w:ascii="Times New Roman" w:hAnsi="Times New Roman" w:cs="Times New Roman"/>
+          <w:i/>
+          <w:iCs/>
+          <w:sz w:val="24"/>
+          <w:szCs w:val="24"/>
+          <w:vertAlign w:val="subscript"/>
+        </w:rPr>
+        <w:t>t</w:t>
+      </w:r>
+      <w:proofErr w:type="spellEnd"/>
+      <w:r>
+        <w:rPr>
+          <w:rFonts w:ascii="Times New Roman" w:hAnsi="Times New Roman" w:cs="Times New Roman"/>
+          <w:i/>
+          <w:iCs/>
+          <w:sz w:val="24"/>
+          <w:szCs w:val="24"/>
+        </w:rPr>
+        <w:t xml:space="preserve"> </w:t>
+      </w:r>
+      <w:r>
+        <w:rPr>
+          <w:rFonts w:ascii="Times New Roman" w:hAnsi="Times New Roman" w:cs="Times New Roman"/>
+          <w:sz w:val="24"/>
+          <w:szCs w:val="24"/>
+        </w:rPr>
+        <w:t xml:space="preserve">(usually assumed equal to zero), the </w:t>
+      </w:r>
+      <w:proofErr w:type="spellStart"/>
+      <w:r>
+        <w:rPr>
+          <w:rFonts w:ascii="Times New Roman" w:hAnsi="Times New Roman" w:cs="Times New Roman"/>
+          <w:i/>
+          <w:iCs/>
+          <w:sz w:val="24"/>
+          <w:szCs w:val="24"/>
+        </w:rPr>
+        <w:t>θ</w:t>
+      </w:r>
+      <w:r>
+        <w:rPr>
+          <w:rFonts w:ascii="Times New Roman" w:hAnsi="Times New Roman" w:cs="Times New Roman"/>
+          <w:i/>
+          <w:iCs/>
+          <w:sz w:val="24"/>
+          <w:szCs w:val="24"/>
+          <w:vertAlign w:val="subscript"/>
+        </w:rPr>
+        <w:t>i</w:t>
+      </w:r>
+      <w:proofErr w:type="spellEnd"/>
+      <w:r>
+        <w:rPr>
+          <w:rFonts w:ascii="Times New Roman" w:hAnsi="Times New Roman" w:cs="Times New Roman"/>
+          <w:sz w:val="24"/>
+          <w:szCs w:val="24"/>
+        </w:rPr>
+        <w:t xml:space="preserve"> terms are the weights applied to the current and prior values of a stochastic term in the time series, and </w:t>
+      </w:r>
+      <w:r>
+        <w:rPr>
+          <w:rFonts w:ascii="Times New Roman" w:hAnsi="Times New Roman" w:cs="Times New Roman"/>
+          <w:i/>
+          <w:iCs/>
+          <w:sz w:val="24"/>
+          <w:szCs w:val="24"/>
+        </w:rPr>
+        <w:t>θ</w:t>
+      </w:r>
+      <w:r>
+        <w:rPr>
+          <w:rFonts w:ascii="Times New Roman" w:hAnsi="Times New Roman" w:cs="Times New Roman"/>
+          <w:sz w:val="24"/>
+          <w:szCs w:val="24"/>
+          <w:vertAlign w:val="subscript"/>
+        </w:rPr>
+        <w:t>0</w:t>
+      </w:r>
+      <w:r>
+        <w:rPr>
+          <w:rFonts w:ascii="Times New Roman" w:hAnsi="Times New Roman" w:cs="Times New Roman"/>
+          <w:sz w:val="24"/>
+          <w:szCs w:val="24"/>
+        </w:rPr>
+        <w:t xml:space="preserve"> = 1. We assume that </w:t>
+      </w:r>
+      <w:r>
+        <w:rPr>
+          <w:rFonts w:ascii="Times New Roman" w:hAnsi="Times New Roman" w:cs="Times New Roman"/>
+          <w:i/>
+          <w:iCs/>
+          <w:sz w:val="24"/>
+          <w:szCs w:val="24"/>
+        </w:rPr>
+        <w:t>t</w:t>
+      </w:r>
+      <w:r>
+        <w:rPr>
+          <w:rFonts w:ascii="Times New Roman" w:hAnsi="Times New Roman" w:cs="Times New Roman"/>
+          <w:sz w:val="24"/>
+          <w:szCs w:val="24"/>
+        </w:rPr>
+        <w:t xml:space="preserve"> is a Gaussian white noise series with mean zero and variance </w:t>
+      </w:r>
+      <w:r>
+        <w:rPr>
+          <w:rFonts w:ascii="Times New Roman" w:hAnsi="Times New Roman" w:cs="Times New Roman"/>
+          <w:i/>
+          <w:iCs/>
+          <w:sz w:val="24"/>
+          <w:szCs w:val="24"/>
+        </w:rPr>
+        <w:t>σ</w:t>
+      </w:r>
+      <w:proofErr w:type="gramStart"/>
+      <w:r>
+        <w:rPr>
+          <w:rFonts w:ascii="Times New Roman" w:hAnsi="Times New Roman" w:cs="Times New Roman"/>
+          <w:i/>
+          <w:iCs/>
+          <w:sz w:val="24"/>
+          <w:szCs w:val="24"/>
+          <w:vertAlign w:val="superscript"/>
+        </w:rPr>
+        <w:t>2</w:t>
+      </w:r>
+      <w:r>
+        <w:rPr>
+          <w:rFonts w:ascii="Times New Roman" w:hAnsi="Times New Roman" w:cs="Times New Roman"/>
+          <w:sz w:val="24"/>
+          <w:szCs w:val="24"/>
+        </w:rPr>
+        <w:t xml:space="preserve"> .</w:t>
+      </w:r>
+      <w:proofErr w:type="gramEnd"/>
+      <w:r>
+        <w:rPr>
+          <w:rFonts w:ascii="Times New Roman" w:hAnsi="Times New Roman" w:cs="Times New Roman"/>
+          <w:sz w:val="24"/>
+          <w:szCs w:val="24"/>
+        </w:rPr>
+        <w:t xml:space="preserve"> We can combine these two models by adding them together and form an ARIMA model of order (</w:t>
+      </w:r>
+      <w:r>
+        <w:rPr>
+          <w:rFonts w:ascii="Times New Roman" w:hAnsi="Times New Roman" w:cs="Times New Roman"/>
+          <w:i/>
+          <w:iCs/>
+          <w:sz w:val="24"/>
+          <w:szCs w:val="24"/>
+        </w:rPr>
+        <w:t>p, q</w:t>
+      </w:r>
+      <w:r>
+        <w:rPr>
+          <w:rFonts w:ascii="Times New Roman" w:hAnsi="Times New Roman" w:cs="Times New Roman"/>
+          <w:sz w:val="24"/>
+          <w:szCs w:val="24"/>
+        </w:rPr>
+        <w:t>):</w:t>
+      </w:r>
+    </w:p>
+    <w:p>
+      <w:pPr>
+        <w:spacing w:after="0" w:line="360" w:lineRule="auto"/>
+        <w:rPr>
+          <w:rFonts w:ascii="Times New Roman" w:hAnsi="Times New Roman" w:cs="Times New Roman"/>
+          <w:sz w:val="24"/>
+          <w:szCs w:val="24"/>
+        </w:rPr>
+      </w:pPr>
+      <w:r>
+        <w:rPr>
+          <w:noProof/>
+        </w:rPr>
+        <w:drawing>
+          <wp:anchor distT="0" distB="0" distL="114300" distR="114300" simplePos="0" relativeHeight="251662336" behindDoc="0" locked="0" layoutInCell="1" allowOverlap="1" wp14:anchorId="5FA795BA" wp14:editId="35005ED7">
+            <wp:simplePos x="0" y="0"/>
+            <wp:positionH relativeFrom="margin">
+              <wp:align>center</wp:align>
+            </wp:positionH>
+            <wp:positionV relativeFrom="paragraph">
+              <wp:posOffset>5080</wp:posOffset>
+            </wp:positionV>
+            <wp:extent cx="2315845" cy="539750"/>
+            <wp:effectExtent l="0" t="0" r="8255" b="0"/>
+            <wp:wrapSquare wrapText="bothSides"/>
+            <wp:docPr id="6" name="Picture 6"/>
+            <wp:cNvGraphicFramePr>
+              <a:graphicFrameLocks xmlns:a="http://schemas.openxmlformats.org/drawingml/2006/main" noChangeAspect="1"/>
+            </wp:cNvGraphicFramePr>
+            <a:graphic xmlns:a="http://schemas.openxmlformats.org/drawingml/2006/main">
+              <a:graphicData uri="http://schemas.openxmlformats.org/drawingml/2006/picture">
+                <pic:pic xmlns:pic="http://schemas.openxmlformats.org/drawingml/2006/picture">
+                  <pic:nvPicPr>
+                    <pic:cNvPr id="1" name=""/>
+                    <pic:cNvPicPr/>
+                  </pic:nvPicPr>
+                  <pic:blipFill>
+                    <a:blip r:embed="rId12">
+                      <a:extLst>
+                        <a:ext uri="{28A0092B-C50C-407E-A947-70E740481C1C}">
+                          <a14:useLocalDpi xmlns:a14="http://schemas.microsoft.com/office/drawing/2010/main" val="0"/>
+                        </a:ext>
+                      </a:extLst>
+                    </a:blip>
+                    <a:stretch>
+                      <a:fillRect/>
+                    </a:stretch>
+                  </pic:blipFill>
+                  <pic:spPr>
+                    <a:xfrm>
+                      <a:off x="0" y="0"/>
+                      <a:ext cx="2315845" cy="539750"/>
+                    </a:xfrm>
+                    <a:prstGeom prst="rect">
+                      <a:avLst/>
+                    </a:prstGeom>
+                  </pic:spPr>
+                </pic:pic>
+              </a:graphicData>
+            </a:graphic>
+            <wp14:sizeRelH relativeFrom="page">
+              <wp14:pctWidth>0</wp14:pctWidth>
+            </wp14:sizeRelH>
+            <wp14:sizeRelV relativeFrom="page">
+              <wp14:pctHeight>0</wp14:pctHeight>
+            </wp14:sizeRelV>
+          </wp:anchor>
+        </w:drawing>
+      </w:r>
+    </w:p>
+    <w:p>
+      <w:pPr>
+        <w:spacing w:after="0" w:line="360" w:lineRule="auto"/>
+        <w:rPr>
+          <w:rFonts w:ascii="Times New Roman" w:hAnsi="Times New Roman" w:cs="Times New Roman"/>
+          <w:sz w:val="24"/>
+          <w:szCs w:val="24"/>
+        </w:rPr>
+      </w:pPr>
+    </w:p>
+    <w:p>
+      <w:pPr>
+        <w:spacing w:after="0" w:line="360" w:lineRule="auto"/>
+        <w:rPr>
+          <w:rFonts w:ascii="Times New Roman" w:hAnsi="Times New Roman" w:cs="Times New Roman"/>
+          <w:sz w:val="24"/>
+          <w:szCs w:val="24"/>
+        </w:rPr>
+      </w:pPr>
+    </w:p>
+    <w:p>
+      <w:pPr>
+        <w:spacing w:after="0" w:line="360" w:lineRule="auto"/>
+        <w:rPr>
+          <w:rFonts w:ascii="Times New Roman" w:hAnsi="Times New Roman" w:cs="Times New Roman"/>
+          <w:sz w:val="24"/>
+          <w:szCs w:val="24"/>
+        </w:rPr>
+      </w:pPr>
+      <w:r>
+        <w:rPr>
+          <w:rFonts w:ascii="Times New Roman" w:hAnsi="Times New Roman" w:cs="Times New Roman"/>
+          <w:sz w:val="24"/>
+          <w:szCs w:val="24"/>
+        </w:rPr>
+        <w:t xml:space="preserve">Where </w:t>
+      </w:r>
+      <w:proofErr w:type="spellStart"/>
+      <w:r>
+        <w:rPr>
+          <w:rFonts w:ascii="Times New Roman" w:hAnsi="Times New Roman" w:cs="Times New Roman"/>
+          <w:i/>
+          <w:iCs/>
+          <w:sz w:val="24"/>
+          <w:szCs w:val="24"/>
+        </w:rPr>
+        <w:t>φ</w:t>
+      </w:r>
+      <w:r>
+        <w:rPr>
+          <w:rFonts w:ascii="Times New Roman" w:hAnsi="Times New Roman" w:cs="Times New Roman"/>
+          <w:i/>
+          <w:iCs/>
+          <w:sz w:val="24"/>
+          <w:szCs w:val="24"/>
+          <w:vertAlign w:val="subscript"/>
+        </w:rPr>
+        <w:t>i</w:t>
+      </w:r>
+      <w:proofErr w:type="spellEnd"/>
+      <w:r>
+        <w:rPr>
+          <w:rFonts w:ascii="Times New Roman" w:hAnsi="Times New Roman" w:cs="Times New Roman"/>
+          <w:sz w:val="24"/>
+          <w:szCs w:val="24"/>
+        </w:rPr>
+        <w:t xml:space="preserve"> = 0, </w:t>
+      </w:r>
+      <w:proofErr w:type="spellStart"/>
+      <w:r>
+        <w:rPr>
+          <w:rFonts w:ascii="Times New Roman" w:hAnsi="Times New Roman" w:cs="Times New Roman"/>
+          <w:i/>
+          <w:iCs/>
+          <w:sz w:val="24"/>
+          <w:szCs w:val="24"/>
+        </w:rPr>
+        <w:t>θ</w:t>
+      </w:r>
+      <w:r>
+        <w:rPr>
+          <w:rFonts w:ascii="Times New Roman" w:hAnsi="Times New Roman" w:cs="Times New Roman"/>
+          <w:i/>
+          <w:iCs/>
+          <w:sz w:val="24"/>
+          <w:szCs w:val="24"/>
+          <w:vertAlign w:val="subscript"/>
+        </w:rPr>
+        <w:t>i</w:t>
+      </w:r>
+      <w:proofErr w:type="spellEnd"/>
+      <w:r>
+        <w:rPr>
+          <w:rFonts w:ascii="Times New Roman" w:hAnsi="Times New Roman" w:cs="Times New Roman"/>
+          <w:sz w:val="24"/>
+          <w:szCs w:val="24"/>
+        </w:rPr>
+        <w:t xml:space="preserve"> = 0, and </w:t>
+      </w:r>
+      <w:r>
+        <w:rPr>
+          <w:rFonts w:ascii="Times New Roman" w:hAnsi="Times New Roman" w:cs="Times New Roman"/>
+          <w:i/>
+          <w:iCs/>
+          <w:sz w:val="24"/>
+          <w:szCs w:val="24"/>
+        </w:rPr>
+        <w:t>σ</w:t>
+      </w:r>
+      <w:r>
+        <w:rPr>
+          <w:rFonts w:ascii="Times New Roman" w:hAnsi="Times New Roman" w:cs="Times New Roman"/>
+          <w:sz w:val="24"/>
+          <w:szCs w:val="24"/>
+          <w:vertAlign w:val="superscript"/>
+        </w:rPr>
+        <w:t xml:space="preserve">2 </w:t>
+      </w:r>
+      <w:r>
+        <w:rPr>
+          <w:rFonts w:ascii="Times New Roman" w:hAnsi="Times New Roman" w:cs="Times New Roman"/>
+          <w:sz w:val="24"/>
+          <w:szCs w:val="24"/>
+        </w:rPr>
+        <w:t xml:space="preserve">&gt; 0. The parameters p and q are called the AR and MA orders, respectively. ARIMA forecasting, also known as Box and Jenkins forecasting, </w:t>
+      </w:r>
+      <w:proofErr w:type="gramStart"/>
+      <w:r>
+        <w:rPr>
+          <w:rFonts w:ascii="Times New Roman" w:hAnsi="Times New Roman" w:cs="Times New Roman"/>
+          <w:sz w:val="24"/>
+          <w:szCs w:val="24"/>
+        </w:rPr>
+        <w:t>is capable of dealing</w:t>
+      </w:r>
+      <w:proofErr w:type="gramEnd"/>
+      <w:r>
+        <w:rPr>
+          <w:rFonts w:ascii="Times New Roman" w:hAnsi="Times New Roman" w:cs="Times New Roman"/>
+          <w:sz w:val="24"/>
+          <w:szCs w:val="24"/>
+        </w:rPr>
+        <w:t xml:space="preserve"> with non-stationary time series data because of its “integrate” step. In fact, the “integrate” component involves differencing the time series to convert a non-stationary time series into a stationary. The general form of a ARIMA model is denoted as </w:t>
+      </w:r>
+      <w:proofErr w:type="gramStart"/>
+      <w:r>
+        <w:rPr>
+          <w:rFonts w:ascii="Times New Roman" w:hAnsi="Times New Roman" w:cs="Times New Roman"/>
+          <w:sz w:val="24"/>
+          <w:szCs w:val="24"/>
+        </w:rPr>
+        <w:t>ARIMA(</w:t>
+      </w:r>
+      <w:proofErr w:type="gramEnd"/>
+      <w:r>
+        <w:rPr>
+          <w:rFonts w:ascii="Times New Roman" w:hAnsi="Times New Roman" w:cs="Times New Roman"/>
+          <w:i/>
+          <w:iCs/>
+          <w:sz w:val="24"/>
+          <w:szCs w:val="24"/>
+        </w:rPr>
+        <w:t>p, d, q</w:t>
+      </w:r>
+      <w:r>
+        <w:rPr>
+          <w:rFonts w:ascii="Times New Roman" w:hAnsi="Times New Roman" w:cs="Times New Roman"/>
+          <w:sz w:val="24"/>
+          <w:szCs w:val="24"/>
+        </w:rPr>
+        <w:t>)</w:t>
+      </w:r>
+      <w:r>
+        <w:rPr>
+          <w:rFonts w:ascii="Times New Roman" w:hAnsi="Times New Roman" w:cs="Times New Roman"/>
+          <w:sz w:val="24"/>
+          <w:szCs w:val="24"/>
+        </w:rPr>
+        <w:t xml:space="preserve"> (</w:t>
+      </w:r>
+      <w:proofErr w:type="spellStart"/>
+      <w:r>
+        <w:rPr>
+          <w:rFonts w:ascii="Times New Roman" w:hAnsi="Times New Roman" w:cs="Times New Roman"/>
+          <w:sz w:val="24"/>
+          <w:szCs w:val="24"/>
+        </w:rPr>
+        <w:t>Siami-Namini</w:t>
+      </w:r>
+      <w:proofErr w:type="spellEnd"/>
+      <w:r>
+        <w:rPr>
+          <w:rFonts w:ascii="Times New Roman" w:hAnsi="Times New Roman" w:cs="Times New Roman"/>
+          <w:sz w:val="24"/>
+          <w:szCs w:val="24"/>
+        </w:rPr>
+        <w:t xml:space="preserve"> et.al, 2018)</w:t>
+      </w:r>
+      <w:r>
+        <w:rPr>
+          <w:rFonts w:ascii="Times New Roman" w:hAnsi="Times New Roman" w:cs="Times New Roman"/>
+          <w:sz w:val="24"/>
+          <w:szCs w:val="24"/>
+        </w:rPr>
+        <w:t>.</w:t>
+      </w:r>
     </w:p>
     <w:sectPr>
       <w:pgSz w:w="12240" w:h="15840"/>

</xml_diff>

<commit_message>
joane - updated references ch2
</commit_message>
<xml_diff>
--- a/joane/chapter 2.docx
+++ b/joane/chapter 2.docx
@@ -4327,8 +4327,6 @@
           <w:szCs w:val="24"/>
         </w:rPr>
       </w:pPr>
-      <w:bookmarkStart w:id="0" w:name="_GoBack"/>
-      <w:bookmarkEnd w:id="0"/>
       <w:r>
         <w:rPr>
           <w:rFonts w:ascii="Times New Roman" w:hAnsi="Times New Roman" w:cs="Times New Roman"/>
@@ -5379,6 +5377,1103 @@
           <w:szCs w:val="24"/>
         </w:rPr>
         <w:t>.</w:t>
+      </w:r>
+    </w:p>
+    <w:p>
+      <w:pPr>
+        <w:spacing w:after="0" w:line="360" w:lineRule="auto"/>
+        <w:rPr>
+          <w:rFonts w:ascii="Times New Roman" w:hAnsi="Times New Roman" w:cs="Times New Roman"/>
+          <w:sz w:val="24"/>
+          <w:szCs w:val="24"/>
+        </w:rPr>
+      </w:pPr>
+    </w:p>
+    <w:p>
+      <w:pPr>
+        <w:spacing w:after="0" w:line="360" w:lineRule="auto"/>
+        <w:rPr>
+          <w:rFonts w:ascii="Times New Roman" w:hAnsi="Times New Roman" w:cs="Times New Roman"/>
+          <w:sz w:val="24"/>
+          <w:szCs w:val="24"/>
+        </w:rPr>
+      </w:pPr>
+    </w:p>
+    <w:p>
+      <w:pPr>
+        <w:spacing w:after="0" w:line="360" w:lineRule="auto"/>
+        <w:rPr>
+          <w:rFonts w:ascii="Times New Roman" w:hAnsi="Times New Roman" w:cs="Times New Roman"/>
+          <w:sz w:val="24"/>
+          <w:szCs w:val="24"/>
+        </w:rPr>
+      </w:pPr>
+    </w:p>
+    <w:p>
+      <w:pPr>
+        <w:spacing w:after="0" w:line="360" w:lineRule="auto"/>
+        <w:rPr>
+          <w:rFonts w:ascii="Times New Roman" w:hAnsi="Times New Roman" w:cs="Times New Roman"/>
+          <w:sz w:val="24"/>
+          <w:szCs w:val="24"/>
+        </w:rPr>
+      </w:pPr>
+    </w:p>
+    <w:p>
+      <w:pPr>
+        <w:spacing w:after="0" w:line="360" w:lineRule="auto"/>
+        <w:rPr>
+          <w:rFonts w:ascii="Times New Roman" w:hAnsi="Times New Roman" w:cs="Times New Roman"/>
+          <w:sz w:val="24"/>
+          <w:szCs w:val="24"/>
+        </w:rPr>
+      </w:pPr>
+    </w:p>
+    <w:p>
+      <w:pPr>
+        <w:spacing w:after="0" w:line="360" w:lineRule="auto"/>
+        <w:rPr>
+          <w:rFonts w:ascii="Times New Roman" w:hAnsi="Times New Roman" w:cs="Times New Roman"/>
+          <w:sz w:val="24"/>
+          <w:szCs w:val="24"/>
+        </w:rPr>
+      </w:pPr>
+    </w:p>
+    <w:p>
+      <w:pPr>
+        <w:spacing w:after="0" w:line="360" w:lineRule="auto"/>
+        <w:rPr>
+          <w:rFonts w:ascii="Times New Roman" w:hAnsi="Times New Roman" w:cs="Times New Roman"/>
+          <w:sz w:val="24"/>
+          <w:szCs w:val="24"/>
+        </w:rPr>
+      </w:pPr>
+    </w:p>
+    <w:p>
+      <w:pPr>
+        <w:spacing w:after="0" w:line="360" w:lineRule="auto"/>
+        <w:rPr>
+          <w:rFonts w:ascii="Times New Roman" w:hAnsi="Times New Roman" w:cs="Times New Roman"/>
+          <w:sz w:val="24"/>
+          <w:szCs w:val="24"/>
+        </w:rPr>
+      </w:pPr>
+      <w:r>
+        <w:rPr>
+          <w:rFonts w:ascii="Times New Roman" w:hAnsi="Times New Roman" w:cs="Times New Roman"/>
+          <w:sz w:val="24"/>
+          <w:szCs w:val="24"/>
+        </w:rPr>
+        <w:lastRenderedPageBreak/>
+        <w:t>References</w:t>
+      </w:r>
+    </w:p>
+    <w:p>
+      <w:pPr>
+        <w:spacing w:after="0" w:line="360" w:lineRule="auto"/>
+        <w:rPr>
+          <w:rFonts w:ascii="Times New Roman" w:hAnsi="Times New Roman" w:cs="Times New Roman"/>
+          <w:sz w:val="24"/>
+          <w:szCs w:val="24"/>
+        </w:rPr>
+      </w:pPr>
+    </w:p>
+    <w:p>
+      <w:pPr>
+        <w:spacing w:after="0" w:line="360" w:lineRule="auto"/>
+        <w:rPr>
+          <w:rFonts w:ascii="Times New Roman" w:hAnsi="Times New Roman" w:cs="Times New Roman"/>
+          <w:sz w:val="24"/>
+          <w:szCs w:val="24"/>
+        </w:rPr>
+      </w:pPr>
+      <w:proofErr w:type="spellStart"/>
+      <w:r>
+        <w:rPr>
+          <w:rFonts w:ascii="Times New Roman" w:hAnsi="Times New Roman" w:cs="Times New Roman"/>
+          <w:sz w:val="24"/>
+          <w:szCs w:val="24"/>
+        </w:rPr>
+        <w:t>Qianyu</w:t>
+      </w:r>
+      <w:proofErr w:type="spellEnd"/>
+      <w:r>
+        <w:rPr>
+          <w:rFonts w:ascii="Times New Roman" w:hAnsi="Times New Roman" w:cs="Times New Roman"/>
+          <w:sz w:val="24"/>
+          <w:szCs w:val="24"/>
+        </w:rPr>
+        <w:t xml:space="preserve">, Ji (2014). </w:t>
+      </w:r>
+      <w:bookmarkStart w:id="0" w:name="_GoBack"/>
+      <w:r>
+        <w:rPr>
+          <w:rFonts w:ascii="Times New Roman" w:hAnsi="Times New Roman" w:cs="Times New Roman"/>
+          <w:i/>
+          <w:iCs/>
+          <w:sz w:val="24"/>
+          <w:szCs w:val="24"/>
+        </w:rPr>
+        <w:t>Exploring concept of QR Code and the benefits of using QR Code for companies</w:t>
+      </w:r>
+      <w:bookmarkEnd w:id="0"/>
+    </w:p>
+    <w:p>
+      <w:pPr>
+        <w:spacing w:after="0" w:line="360" w:lineRule="auto"/>
+        <w:rPr>
+          <w:rFonts w:ascii="Times New Roman" w:hAnsi="Times New Roman" w:cs="Times New Roman"/>
+          <w:sz w:val="24"/>
+          <w:szCs w:val="24"/>
+        </w:rPr>
+      </w:pPr>
+    </w:p>
+    <w:p>
+      <w:pPr>
+        <w:spacing w:after="0" w:line="360" w:lineRule="auto"/>
+        <w:rPr>
+          <w:rFonts w:ascii="Times New Roman" w:hAnsi="Times New Roman" w:cs="Times New Roman"/>
+          <w:sz w:val="24"/>
+          <w:szCs w:val="24"/>
+        </w:rPr>
+      </w:pPr>
+      <w:r>
+        <w:rPr>
+          <w:rFonts w:ascii="Times New Roman" w:hAnsi="Times New Roman" w:cs="Times New Roman"/>
+          <w:sz w:val="24"/>
+          <w:szCs w:val="24"/>
+        </w:rPr>
+        <w:t xml:space="preserve">International standard ISO/IEC 18004 (2000). </w:t>
+      </w:r>
+      <w:r>
+        <w:rPr>
+          <w:rFonts w:ascii="Times New Roman" w:hAnsi="Times New Roman" w:cs="Times New Roman"/>
+          <w:i/>
+          <w:iCs/>
+          <w:sz w:val="24"/>
+          <w:szCs w:val="24"/>
+        </w:rPr>
+        <w:t>Information technology Automatic identification and data capture techniques Bar code symbology QR Code</w:t>
+      </w:r>
+    </w:p>
+    <w:p>
+      <w:pPr>
+        <w:spacing w:after="0" w:line="360" w:lineRule="auto"/>
+        <w:rPr>
+          <w:rFonts w:ascii="Times New Roman" w:hAnsi="Times New Roman" w:cs="Times New Roman"/>
+          <w:sz w:val="24"/>
+          <w:szCs w:val="24"/>
+        </w:rPr>
+      </w:pPr>
+    </w:p>
+    <w:p>
+      <w:pPr>
+        <w:spacing w:after="0" w:line="360" w:lineRule="auto"/>
+        <w:rPr>
+          <w:rFonts w:ascii="Times New Roman" w:hAnsi="Times New Roman" w:cs="Times New Roman"/>
+          <w:sz w:val="24"/>
+          <w:szCs w:val="24"/>
+        </w:rPr>
+      </w:pPr>
+      <w:r>
+        <w:rPr>
+          <w:rFonts w:ascii="Times New Roman" w:hAnsi="Times New Roman" w:cs="Times New Roman"/>
+          <w:sz w:val="24"/>
+          <w:szCs w:val="24"/>
+        </w:rPr>
+        <w:t xml:space="preserve">Chatfield, Chris (2000). </w:t>
+      </w:r>
+      <w:r>
+        <w:rPr>
+          <w:rFonts w:ascii="Times New Roman" w:hAnsi="Times New Roman" w:cs="Times New Roman"/>
+          <w:i/>
+          <w:iCs/>
+          <w:sz w:val="24"/>
+          <w:szCs w:val="24"/>
+        </w:rPr>
+        <w:t>Time-series Forecasting</w:t>
+      </w:r>
+    </w:p>
+    <w:p>
+      <w:pPr>
+        <w:spacing w:after="0" w:line="360" w:lineRule="auto"/>
+        <w:rPr>
+          <w:rFonts w:ascii="Times New Roman" w:hAnsi="Times New Roman" w:cs="Times New Roman"/>
+          <w:sz w:val="24"/>
+          <w:szCs w:val="24"/>
+        </w:rPr>
+      </w:pPr>
+    </w:p>
+    <w:p>
+      <w:pPr>
+        <w:spacing w:after="0" w:line="360" w:lineRule="auto"/>
+        <w:rPr>
+          <w:rFonts w:ascii="Times New Roman" w:hAnsi="Times New Roman" w:cs="Times New Roman"/>
+          <w:sz w:val="24"/>
+          <w:szCs w:val="24"/>
+        </w:rPr>
+      </w:pPr>
+      <w:proofErr w:type="spellStart"/>
+      <w:r>
+        <w:rPr>
+          <w:rFonts w:ascii="Times New Roman" w:hAnsi="Times New Roman" w:cs="Times New Roman"/>
+          <w:sz w:val="24"/>
+          <w:szCs w:val="24"/>
+        </w:rPr>
+        <w:t>Palit</w:t>
+      </w:r>
+      <w:proofErr w:type="spellEnd"/>
+      <w:r>
+        <w:rPr>
+          <w:rFonts w:ascii="Times New Roman" w:hAnsi="Times New Roman" w:cs="Times New Roman"/>
+          <w:sz w:val="24"/>
+          <w:szCs w:val="24"/>
+        </w:rPr>
+        <w:t xml:space="preserve">, </w:t>
+      </w:r>
+      <w:proofErr w:type="spellStart"/>
+      <w:r>
+        <w:rPr>
+          <w:rFonts w:ascii="Times New Roman" w:hAnsi="Times New Roman" w:cs="Times New Roman"/>
+          <w:sz w:val="24"/>
+          <w:szCs w:val="24"/>
+        </w:rPr>
+        <w:t>Ajoy</w:t>
+      </w:r>
+      <w:proofErr w:type="spellEnd"/>
+      <w:r>
+        <w:rPr>
+          <w:rFonts w:ascii="Times New Roman" w:hAnsi="Times New Roman" w:cs="Times New Roman"/>
+          <w:sz w:val="24"/>
+          <w:szCs w:val="24"/>
+        </w:rPr>
+        <w:t xml:space="preserve"> K.; Popovic, </w:t>
+      </w:r>
+      <w:proofErr w:type="spellStart"/>
+      <w:r>
+        <w:rPr>
+          <w:rFonts w:ascii="Times New Roman" w:hAnsi="Times New Roman" w:cs="Times New Roman"/>
+          <w:sz w:val="24"/>
+          <w:szCs w:val="24"/>
+        </w:rPr>
+        <w:t>Dobrivoje</w:t>
+      </w:r>
+      <w:proofErr w:type="spellEnd"/>
+      <w:r>
+        <w:rPr>
+          <w:rFonts w:ascii="Times New Roman" w:hAnsi="Times New Roman" w:cs="Times New Roman"/>
+          <w:sz w:val="24"/>
+          <w:szCs w:val="24"/>
+        </w:rPr>
+        <w:t xml:space="preserve"> (2005). </w:t>
+      </w:r>
+      <w:r>
+        <w:rPr>
+          <w:rFonts w:ascii="Times New Roman" w:hAnsi="Times New Roman" w:cs="Times New Roman"/>
+          <w:i/>
+          <w:iCs/>
+          <w:sz w:val="24"/>
+          <w:szCs w:val="24"/>
+        </w:rPr>
+        <w:t>Computational Intelligence in Time Series Forecasting: Theory and Engineering Applications</w:t>
+      </w:r>
+    </w:p>
+    <w:p>
+      <w:pPr>
+        <w:spacing w:after="0" w:line="360" w:lineRule="auto"/>
+        <w:rPr>
+          <w:rFonts w:ascii="Times New Roman" w:hAnsi="Times New Roman" w:cs="Times New Roman"/>
+          <w:sz w:val="24"/>
+          <w:szCs w:val="24"/>
+        </w:rPr>
+      </w:pPr>
+    </w:p>
+    <w:p>
+      <w:pPr>
+        <w:spacing w:after="0" w:line="360" w:lineRule="auto"/>
+        <w:rPr>
+          <w:rFonts w:ascii="Times New Roman" w:hAnsi="Times New Roman" w:cs="Times New Roman"/>
+          <w:sz w:val="24"/>
+          <w:szCs w:val="24"/>
+        </w:rPr>
+      </w:pPr>
+      <w:r>
+        <w:rPr>
+          <w:rFonts w:ascii="Times New Roman" w:hAnsi="Times New Roman" w:cs="Times New Roman"/>
+          <w:sz w:val="24"/>
+          <w:szCs w:val="24"/>
+        </w:rPr>
+        <w:t xml:space="preserve">Walker, J.D (2011). </w:t>
+      </w:r>
+      <w:r>
+        <w:rPr>
+          <w:rFonts w:ascii="Times New Roman" w:hAnsi="Times New Roman" w:cs="Times New Roman"/>
+          <w:i/>
+          <w:iCs/>
+          <w:sz w:val="24"/>
+          <w:szCs w:val="24"/>
+        </w:rPr>
+        <w:t>QR Codes Are the Next Marketing Wave</w:t>
+      </w:r>
+    </w:p>
+    <w:p>
+      <w:pPr>
+        <w:spacing w:after="0" w:line="360" w:lineRule="auto"/>
+        <w:rPr>
+          <w:rFonts w:ascii="Times New Roman" w:hAnsi="Times New Roman" w:cs="Times New Roman"/>
+          <w:sz w:val="24"/>
+          <w:szCs w:val="24"/>
+        </w:rPr>
+      </w:pPr>
+    </w:p>
+    <w:p>
+      <w:pPr>
+        <w:spacing w:after="0" w:line="360" w:lineRule="auto"/>
+        <w:rPr>
+          <w:rFonts w:ascii="Times New Roman" w:hAnsi="Times New Roman" w:cs="Times New Roman"/>
+          <w:sz w:val="24"/>
+          <w:szCs w:val="24"/>
+        </w:rPr>
+      </w:pPr>
+      <w:proofErr w:type="spellStart"/>
+      <w:r>
+        <w:rPr>
+          <w:rFonts w:ascii="Times New Roman" w:hAnsi="Times New Roman" w:cs="Times New Roman"/>
+          <w:sz w:val="24"/>
+          <w:szCs w:val="24"/>
+        </w:rPr>
+        <w:t>Tkachenko</w:t>
+      </w:r>
+      <w:proofErr w:type="spellEnd"/>
+      <w:r>
+        <w:rPr>
+          <w:rFonts w:ascii="Times New Roman" w:hAnsi="Times New Roman" w:cs="Times New Roman"/>
+          <w:sz w:val="24"/>
+          <w:szCs w:val="24"/>
+        </w:rPr>
+        <w:t xml:space="preserve">, </w:t>
+      </w:r>
+      <w:proofErr w:type="spellStart"/>
+      <w:r>
+        <w:rPr>
+          <w:rFonts w:ascii="Times New Roman" w:hAnsi="Times New Roman" w:cs="Times New Roman"/>
+          <w:sz w:val="24"/>
+          <w:szCs w:val="24"/>
+        </w:rPr>
+        <w:t>Iuliia</w:t>
+      </w:r>
+      <w:proofErr w:type="spellEnd"/>
+      <w:r>
+        <w:rPr>
+          <w:rFonts w:ascii="Times New Roman" w:hAnsi="Times New Roman" w:cs="Times New Roman"/>
+          <w:sz w:val="24"/>
+          <w:szCs w:val="24"/>
+        </w:rPr>
+        <w:t xml:space="preserve">; Puech, William; </w:t>
+      </w:r>
+      <w:proofErr w:type="spellStart"/>
+      <w:r>
+        <w:rPr>
+          <w:rFonts w:ascii="Times New Roman" w:hAnsi="Times New Roman" w:cs="Times New Roman"/>
+          <w:sz w:val="24"/>
+          <w:szCs w:val="24"/>
+        </w:rPr>
+        <w:t>Destruel</w:t>
+      </w:r>
+      <w:proofErr w:type="spellEnd"/>
+      <w:r>
+        <w:rPr>
+          <w:rFonts w:ascii="Times New Roman" w:hAnsi="Times New Roman" w:cs="Times New Roman"/>
+          <w:sz w:val="24"/>
+          <w:szCs w:val="24"/>
+        </w:rPr>
+        <w:t xml:space="preserve">, Christophe; Strauss, Olivier; Gaudin, Jean-Marc; </w:t>
+      </w:r>
+      <w:proofErr w:type="spellStart"/>
+      <w:r>
+        <w:rPr>
+          <w:rFonts w:ascii="Times New Roman" w:hAnsi="Times New Roman" w:cs="Times New Roman"/>
+          <w:sz w:val="24"/>
+          <w:szCs w:val="24"/>
+        </w:rPr>
+        <w:t>Guichard</w:t>
+      </w:r>
+      <w:proofErr w:type="spellEnd"/>
+      <w:r>
+        <w:rPr>
+          <w:rFonts w:ascii="Times New Roman" w:hAnsi="Times New Roman" w:cs="Times New Roman"/>
+          <w:sz w:val="24"/>
+          <w:szCs w:val="24"/>
+        </w:rPr>
+        <w:t xml:space="preserve">, Christian (2016). </w:t>
+      </w:r>
+      <w:r>
+        <w:rPr>
+          <w:rFonts w:ascii="Times New Roman" w:hAnsi="Times New Roman" w:cs="Times New Roman"/>
+          <w:i/>
+          <w:iCs/>
+          <w:sz w:val="24"/>
+          <w:szCs w:val="24"/>
+        </w:rPr>
+        <w:t>Two-Level QR Code for Private Message Sharing and Document Authentication</w:t>
+      </w:r>
+    </w:p>
+    <w:p>
+      <w:pPr>
+        <w:spacing w:after="0" w:line="360" w:lineRule="auto"/>
+        <w:rPr>
+          <w:rFonts w:ascii="Times New Roman" w:hAnsi="Times New Roman" w:cs="Times New Roman"/>
+          <w:sz w:val="24"/>
+          <w:szCs w:val="24"/>
+        </w:rPr>
+      </w:pPr>
+    </w:p>
+    <w:p>
+      <w:pPr>
+        <w:spacing w:after="0" w:line="360" w:lineRule="auto"/>
+        <w:rPr>
+          <w:rFonts w:ascii="Times New Roman" w:hAnsi="Times New Roman" w:cs="Times New Roman"/>
+          <w:sz w:val="24"/>
+          <w:szCs w:val="24"/>
+        </w:rPr>
+      </w:pPr>
+      <w:proofErr w:type="spellStart"/>
+      <w:r>
+        <w:rPr>
+          <w:rFonts w:ascii="Times New Roman" w:hAnsi="Times New Roman" w:cs="Times New Roman"/>
+          <w:sz w:val="24"/>
+          <w:szCs w:val="24"/>
+        </w:rPr>
+        <w:t>Krollner</w:t>
+      </w:r>
+      <w:proofErr w:type="spellEnd"/>
+      <w:r>
+        <w:rPr>
+          <w:rFonts w:ascii="Times New Roman" w:hAnsi="Times New Roman" w:cs="Times New Roman"/>
+          <w:sz w:val="24"/>
+          <w:szCs w:val="24"/>
+        </w:rPr>
+        <w:t xml:space="preserve">, </w:t>
+      </w:r>
+      <w:proofErr w:type="spellStart"/>
+      <w:r>
+        <w:rPr>
+          <w:rFonts w:ascii="Times New Roman" w:hAnsi="Times New Roman" w:cs="Times New Roman"/>
+          <w:sz w:val="24"/>
+          <w:szCs w:val="24"/>
+        </w:rPr>
+        <w:t>Bjoern</w:t>
+      </w:r>
+      <w:proofErr w:type="spellEnd"/>
+      <w:r>
+        <w:rPr>
+          <w:rFonts w:ascii="Times New Roman" w:hAnsi="Times New Roman" w:cs="Times New Roman"/>
+          <w:sz w:val="24"/>
+          <w:szCs w:val="24"/>
+        </w:rPr>
+        <w:t xml:space="preserve">; Vanstone, Bruce; Finnie, Gavin; (2010). </w:t>
+      </w:r>
+      <w:r>
+        <w:rPr>
+          <w:rFonts w:ascii="Times New Roman" w:hAnsi="Times New Roman" w:cs="Times New Roman"/>
+          <w:i/>
+          <w:iCs/>
+          <w:sz w:val="24"/>
+          <w:szCs w:val="24"/>
+        </w:rPr>
+        <w:t>Financial time series forecasting with machine learning techniques: A survey</w:t>
+      </w:r>
+    </w:p>
+    <w:p>
+      <w:pPr>
+        <w:spacing w:after="0" w:line="360" w:lineRule="auto"/>
+        <w:rPr>
+          <w:rFonts w:ascii="Times New Roman" w:hAnsi="Times New Roman" w:cs="Times New Roman"/>
+          <w:sz w:val="24"/>
+          <w:szCs w:val="24"/>
+        </w:rPr>
+      </w:pPr>
+    </w:p>
+    <w:p>
+      <w:pPr>
+        <w:spacing w:after="0" w:line="360" w:lineRule="auto"/>
+        <w:rPr>
+          <w:rFonts w:ascii="Times New Roman" w:hAnsi="Times New Roman" w:cs="Times New Roman"/>
+          <w:sz w:val="24"/>
+          <w:szCs w:val="24"/>
+        </w:rPr>
+      </w:pPr>
+      <w:proofErr w:type="spellStart"/>
+      <w:r>
+        <w:rPr>
+          <w:rFonts w:ascii="Times New Roman" w:hAnsi="Times New Roman" w:cs="Times New Roman"/>
+          <w:sz w:val="24"/>
+          <w:szCs w:val="24"/>
+        </w:rPr>
+        <w:t>Taieb</w:t>
+      </w:r>
+      <w:proofErr w:type="spellEnd"/>
+      <w:r>
+        <w:rPr>
+          <w:rFonts w:ascii="Times New Roman" w:hAnsi="Times New Roman" w:cs="Times New Roman"/>
+          <w:sz w:val="24"/>
+          <w:szCs w:val="24"/>
+        </w:rPr>
+        <w:t xml:space="preserve">, </w:t>
+      </w:r>
+      <w:proofErr w:type="spellStart"/>
+      <w:r>
+        <w:rPr>
+          <w:rFonts w:ascii="Times New Roman" w:hAnsi="Times New Roman" w:cs="Times New Roman"/>
+          <w:sz w:val="24"/>
+          <w:szCs w:val="24"/>
+        </w:rPr>
+        <w:t>Souhaib</w:t>
+      </w:r>
+      <w:proofErr w:type="spellEnd"/>
+      <w:r>
+        <w:rPr>
+          <w:rFonts w:ascii="Times New Roman" w:hAnsi="Times New Roman" w:cs="Times New Roman"/>
+          <w:sz w:val="24"/>
+          <w:szCs w:val="24"/>
+        </w:rPr>
+        <w:t xml:space="preserve"> Ben; </w:t>
+      </w:r>
+      <w:proofErr w:type="spellStart"/>
+      <w:r>
+        <w:rPr>
+          <w:rFonts w:ascii="Times New Roman" w:hAnsi="Times New Roman" w:cs="Times New Roman"/>
+          <w:sz w:val="24"/>
+          <w:szCs w:val="24"/>
+        </w:rPr>
+        <w:t>Bontempi</w:t>
+      </w:r>
+      <w:proofErr w:type="spellEnd"/>
+      <w:r>
+        <w:rPr>
+          <w:rFonts w:ascii="Times New Roman" w:hAnsi="Times New Roman" w:cs="Times New Roman"/>
+          <w:sz w:val="24"/>
+          <w:szCs w:val="24"/>
+        </w:rPr>
+        <w:t xml:space="preserve">, Gianluca; Atiya, Amir F; </w:t>
+      </w:r>
+      <w:proofErr w:type="spellStart"/>
+      <w:r>
+        <w:rPr>
+          <w:rFonts w:ascii="Times New Roman" w:hAnsi="Times New Roman" w:cs="Times New Roman"/>
+          <w:sz w:val="24"/>
+          <w:szCs w:val="24"/>
+        </w:rPr>
+        <w:t>Sorjamaa</w:t>
+      </w:r>
+      <w:proofErr w:type="spellEnd"/>
+      <w:r>
+        <w:rPr>
+          <w:rFonts w:ascii="Times New Roman" w:hAnsi="Times New Roman" w:cs="Times New Roman"/>
+          <w:sz w:val="24"/>
+          <w:szCs w:val="24"/>
+        </w:rPr>
+        <w:t xml:space="preserve">, Antti (2012). </w:t>
+      </w:r>
+      <w:r>
+        <w:rPr>
+          <w:rFonts w:ascii="Times New Roman" w:hAnsi="Times New Roman" w:cs="Times New Roman"/>
+          <w:i/>
+          <w:iCs/>
+          <w:sz w:val="24"/>
+          <w:szCs w:val="24"/>
+        </w:rPr>
+        <w:t>A review and comparison of strategies for multi-step ahead time series forecasting based on the nn5 forecasting competition.</w:t>
+      </w:r>
+    </w:p>
+    <w:p>
+      <w:pPr>
+        <w:spacing w:after="0" w:line="360" w:lineRule="auto"/>
+        <w:rPr>
+          <w:rFonts w:ascii="Times New Roman" w:hAnsi="Times New Roman" w:cs="Times New Roman"/>
+          <w:sz w:val="24"/>
+          <w:szCs w:val="24"/>
+        </w:rPr>
+      </w:pPr>
+    </w:p>
+    <w:p>
+      <w:pPr>
+        <w:spacing w:after="0" w:line="360" w:lineRule="auto"/>
+        <w:rPr>
+          <w:rFonts w:ascii="Times New Roman" w:hAnsi="Times New Roman" w:cs="Times New Roman"/>
+          <w:sz w:val="24"/>
+          <w:szCs w:val="24"/>
+        </w:rPr>
+      </w:pPr>
+      <w:proofErr w:type="spellStart"/>
+      <w:r>
+        <w:rPr>
+          <w:rFonts w:ascii="Times New Roman" w:hAnsi="Times New Roman" w:cs="Times New Roman"/>
+          <w:sz w:val="24"/>
+          <w:szCs w:val="24"/>
+        </w:rPr>
+        <w:t>Cerqueira</w:t>
+      </w:r>
+      <w:proofErr w:type="spellEnd"/>
+      <w:r>
+        <w:rPr>
+          <w:rFonts w:ascii="Times New Roman" w:hAnsi="Times New Roman" w:cs="Times New Roman"/>
+          <w:sz w:val="24"/>
+          <w:szCs w:val="24"/>
+        </w:rPr>
+        <w:t xml:space="preserve">, </w:t>
+      </w:r>
+      <w:proofErr w:type="spellStart"/>
+      <w:r>
+        <w:rPr>
+          <w:rFonts w:ascii="Times New Roman" w:hAnsi="Times New Roman" w:cs="Times New Roman"/>
+          <w:sz w:val="24"/>
+          <w:szCs w:val="24"/>
+        </w:rPr>
+        <w:t>Vitor</w:t>
+      </w:r>
+      <w:proofErr w:type="spellEnd"/>
+      <w:r>
+        <w:rPr>
+          <w:rFonts w:ascii="Times New Roman" w:hAnsi="Times New Roman" w:cs="Times New Roman"/>
+          <w:sz w:val="24"/>
+          <w:szCs w:val="24"/>
+        </w:rPr>
+        <w:t xml:space="preserve">; </w:t>
+      </w:r>
+      <w:proofErr w:type="spellStart"/>
+      <w:r>
+        <w:rPr>
+          <w:rFonts w:ascii="Times New Roman" w:hAnsi="Times New Roman" w:cs="Times New Roman"/>
+          <w:sz w:val="24"/>
+          <w:szCs w:val="24"/>
+        </w:rPr>
+        <w:t>Torgo</w:t>
+      </w:r>
+      <w:proofErr w:type="spellEnd"/>
+      <w:r>
+        <w:rPr>
+          <w:rFonts w:ascii="Times New Roman" w:hAnsi="Times New Roman" w:cs="Times New Roman"/>
+          <w:sz w:val="24"/>
+          <w:szCs w:val="24"/>
+        </w:rPr>
+        <w:t>, Luis; Soares, Carlos (2019).</w:t>
+      </w:r>
+      <w:r>
+        <w:rPr>
+          <w:rFonts w:ascii="Times New Roman" w:hAnsi="Times New Roman" w:cs="Times New Roman"/>
+          <w:i/>
+          <w:iCs/>
+          <w:sz w:val="24"/>
+          <w:szCs w:val="24"/>
+        </w:rPr>
+        <w:t xml:space="preserve"> Machine Learning vs Statistical Methods for Time Series Forecasting: Size Matters</w:t>
+      </w:r>
+    </w:p>
+    <w:p>
+      <w:pPr>
+        <w:spacing w:after="0" w:line="360" w:lineRule="auto"/>
+        <w:rPr>
+          <w:rFonts w:ascii="Times New Roman" w:hAnsi="Times New Roman" w:cs="Times New Roman"/>
+          <w:sz w:val="24"/>
+          <w:szCs w:val="24"/>
+        </w:rPr>
+      </w:pPr>
+    </w:p>
+    <w:p>
+      <w:pPr>
+        <w:spacing w:after="0" w:line="360" w:lineRule="auto"/>
+        <w:rPr>
+          <w:rFonts w:ascii="Times New Roman" w:hAnsi="Times New Roman" w:cs="Times New Roman"/>
+          <w:sz w:val="24"/>
+          <w:szCs w:val="24"/>
+        </w:rPr>
+      </w:pPr>
+      <w:proofErr w:type="spellStart"/>
+      <w:r>
+        <w:rPr>
+          <w:rFonts w:ascii="Times New Roman" w:hAnsi="Times New Roman" w:cs="Times New Roman"/>
+          <w:sz w:val="24"/>
+          <w:szCs w:val="24"/>
+        </w:rPr>
+        <w:t>Weigend</w:t>
+      </w:r>
+      <w:proofErr w:type="spellEnd"/>
+      <w:r>
+        <w:rPr>
+          <w:rFonts w:ascii="Times New Roman" w:hAnsi="Times New Roman" w:cs="Times New Roman"/>
+          <w:sz w:val="24"/>
+          <w:szCs w:val="24"/>
+        </w:rPr>
+        <w:t xml:space="preserve">, </w:t>
+      </w:r>
+      <w:proofErr w:type="gramStart"/>
+      <w:r>
+        <w:rPr>
+          <w:rFonts w:ascii="Times New Roman" w:hAnsi="Times New Roman" w:cs="Times New Roman"/>
+          <w:sz w:val="24"/>
+          <w:szCs w:val="24"/>
+        </w:rPr>
+        <w:t>Andreas .</w:t>
+      </w:r>
+      <w:proofErr w:type="gramEnd"/>
+      <w:r>
+        <w:rPr>
+          <w:rFonts w:ascii="Times New Roman" w:hAnsi="Times New Roman" w:cs="Times New Roman"/>
+          <w:sz w:val="24"/>
+          <w:szCs w:val="24"/>
+        </w:rPr>
+        <w:t xml:space="preserve">S. and </w:t>
+      </w:r>
+      <w:proofErr w:type="spellStart"/>
+      <w:r>
+        <w:rPr>
+          <w:rFonts w:ascii="Times New Roman" w:hAnsi="Times New Roman" w:cs="Times New Roman"/>
+          <w:sz w:val="24"/>
+          <w:szCs w:val="24"/>
+        </w:rPr>
+        <w:t>Gershenfeld</w:t>
+      </w:r>
+      <w:proofErr w:type="spellEnd"/>
+      <w:r>
+        <w:rPr>
+          <w:rFonts w:ascii="Times New Roman" w:hAnsi="Times New Roman" w:cs="Times New Roman"/>
+          <w:sz w:val="24"/>
+          <w:szCs w:val="24"/>
+        </w:rPr>
+        <w:t xml:space="preserve">, Neil A. (1994) </w:t>
+      </w:r>
+      <w:r>
+        <w:rPr>
+          <w:rFonts w:ascii="Times New Roman" w:hAnsi="Times New Roman" w:cs="Times New Roman"/>
+          <w:i/>
+          <w:iCs/>
+          <w:sz w:val="24"/>
+          <w:szCs w:val="24"/>
+        </w:rPr>
+        <w:t>Time Series Prediction: forecasting the future and understanding the past</w:t>
+      </w:r>
+    </w:p>
+    <w:p>
+      <w:pPr>
+        <w:spacing w:after="0" w:line="360" w:lineRule="auto"/>
+        <w:rPr>
+          <w:rFonts w:ascii="Times New Roman" w:hAnsi="Times New Roman" w:cs="Times New Roman"/>
+          <w:sz w:val="24"/>
+          <w:szCs w:val="24"/>
+        </w:rPr>
+      </w:pPr>
+    </w:p>
+    <w:p>
+      <w:pPr>
+        <w:spacing w:after="0" w:line="360" w:lineRule="auto"/>
+        <w:rPr>
+          <w:rFonts w:ascii="Times New Roman" w:hAnsi="Times New Roman" w:cs="Times New Roman"/>
+          <w:i/>
+          <w:iCs/>
+          <w:sz w:val="24"/>
+          <w:szCs w:val="24"/>
+        </w:rPr>
+      </w:pPr>
+      <w:r>
+        <w:rPr>
+          <w:rFonts w:ascii="Times New Roman" w:hAnsi="Times New Roman" w:cs="Times New Roman"/>
+          <w:sz w:val="24"/>
+          <w:szCs w:val="24"/>
+        </w:rPr>
+        <w:t xml:space="preserve">Cheng, </w:t>
+      </w:r>
+      <w:proofErr w:type="spellStart"/>
+      <w:r>
+        <w:rPr>
+          <w:rFonts w:ascii="Times New Roman" w:hAnsi="Times New Roman" w:cs="Times New Roman"/>
+          <w:sz w:val="24"/>
+          <w:szCs w:val="24"/>
+        </w:rPr>
+        <w:t>Haibin</w:t>
+      </w:r>
+      <w:proofErr w:type="spellEnd"/>
+      <w:r>
+        <w:rPr>
+          <w:rFonts w:ascii="Times New Roman" w:hAnsi="Times New Roman" w:cs="Times New Roman"/>
+          <w:sz w:val="24"/>
+          <w:szCs w:val="24"/>
+        </w:rPr>
+        <w:t xml:space="preserve">; Tan, Pang-Ning; Gao, Jing; Scripps, Jerry (2006). </w:t>
+      </w:r>
+      <w:r>
+        <w:rPr>
+          <w:rFonts w:ascii="Times New Roman" w:hAnsi="Times New Roman" w:cs="Times New Roman"/>
+          <w:i/>
+          <w:iCs/>
+          <w:sz w:val="24"/>
+          <w:szCs w:val="24"/>
+        </w:rPr>
+        <w:t>Multistep-Ahead Time Series Prediction</w:t>
+      </w:r>
+    </w:p>
+    <w:p>
+      <w:pPr>
+        <w:spacing w:after="0" w:line="360" w:lineRule="auto"/>
+        <w:rPr>
+          <w:rFonts w:ascii="Times New Roman" w:hAnsi="Times New Roman" w:cs="Times New Roman"/>
+          <w:sz w:val="24"/>
+          <w:szCs w:val="24"/>
+        </w:rPr>
+      </w:pPr>
+    </w:p>
+    <w:p>
+      <w:pPr>
+        <w:spacing w:after="0" w:line="360" w:lineRule="auto"/>
+        <w:rPr>
+          <w:rFonts w:ascii="Times New Roman" w:hAnsi="Times New Roman" w:cs="Times New Roman"/>
+          <w:sz w:val="24"/>
+          <w:szCs w:val="24"/>
+        </w:rPr>
+      </w:pPr>
+      <w:proofErr w:type="spellStart"/>
+      <w:r>
+        <w:rPr>
+          <w:rFonts w:ascii="Times New Roman" w:hAnsi="Times New Roman" w:cs="Times New Roman"/>
+          <w:sz w:val="24"/>
+          <w:szCs w:val="24"/>
+        </w:rPr>
+        <w:t>Sorjamaa</w:t>
+      </w:r>
+      <w:proofErr w:type="spellEnd"/>
+      <w:r>
+        <w:rPr>
+          <w:rFonts w:ascii="Times New Roman" w:hAnsi="Times New Roman" w:cs="Times New Roman"/>
+          <w:sz w:val="24"/>
+          <w:szCs w:val="24"/>
+        </w:rPr>
+        <w:t xml:space="preserve">, Antti and </w:t>
+      </w:r>
+      <w:proofErr w:type="spellStart"/>
+      <w:r>
+        <w:rPr>
+          <w:rFonts w:ascii="Times New Roman" w:hAnsi="Times New Roman" w:cs="Times New Roman"/>
+          <w:sz w:val="24"/>
+          <w:szCs w:val="24"/>
+        </w:rPr>
+        <w:t>Lendasse</w:t>
+      </w:r>
+      <w:proofErr w:type="spellEnd"/>
+      <w:r>
+        <w:rPr>
+          <w:rFonts w:ascii="Times New Roman" w:hAnsi="Times New Roman" w:cs="Times New Roman"/>
+          <w:sz w:val="24"/>
+          <w:szCs w:val="24"/>
+        </w:rPr>
+        <w:t xml:space="preserve">, Amaury (2006). </w:t>
+      </w:r>
+      <w:r>
+        <w:rPr>
+          <w:rFonts w:ascii="Times New Roman" w:hAnsi="Times New Roman" w:cs="Times New Roman"/>
+          <w:i/>
+          <w:iCs/>
+          <w:sz w:val="24"/>
+          <w:szCs w:val="24"/>
+        </w:rPr>
+        <w:t xml:space="preserve">Time series prediction using </w:t>
+      </w:r>
+      <w:proofErr w:type="spellStart"/>
+      <w:r>
+        <w:rPr>
+          <w:rFonts w:ascii="Times New Roman" w:hAnsi="Times New Roman" w:cs="Times New Roman"/>
+          <w:i/>
+          <w:iCs/>
+          <w:sz w:val="24"/>
+          <w:szCs w:val="24"/>
+        </w:rPr>
+        <w:t>dirrec</w:t>
+      </w:r>
+      <w:proofErr w:type="spellEnd"/>
+      <w:r>
+        <w:rPr>
+          <w:rFonts w:ascii="Times New Roman" w:hAnsi="Times New Roman" w:cs="Times New Roman"/>
+          <w:i/>
+          <w:iCs/>
+          <w:sz w:val="24"/>
+          <w:szCs w:val="24"/>
+        </w:rPr>
+        <w:t xml:space="preserve"> strategy</w:t>
+      </w:r>
+    </w:p>
+    <w:p>
+      <w:pPr>
+        <w:spacing w:after="0" w:line="360" w:lineRule="auto"/>
+        <w:rPr>
+          <w:rFonts w:ascii="Times New Roman" w:hAnsi="Times New Roman" w:cs="Times New Roman"/>
+          <w:sz w:val="24"/>
+          <w:szCs w:val="24"/>
+        </w:rPr>
+      </w:pPr>
+    </w:p>
+    <w:p>
+      <w:pPr>
+        <w:spacing w:after="0" w:line="360" w:lineRule="auto"/>
+        <w:rPr>
+          <w:rFonts w:ascii="Times New Roman" w:hAnsi="Times New Roman" w:cs="Times New Roman"/>
+          <w:sz w:val="24"/>
+          <w:szCs w:val="24"/>
+        </w:rPr>
+      </w:pPr>
+      <w:r>
+        <w:rPr>
+          <w:rFonts w:ascii="Times New Roman" w:hAnsi="Times New Roman" w:cs="Times New Roman"/>
+          <w:sz w:val="24"/>
+          <w:szCs w:val="24"/>
+        </w:rPr>
+        <w:t xml:space="preserve">Box, George E.P.; Jenkins, Gwilym; </w:t>
+      </w:r>
+      <w:proofErr w:type="spellStart"/>
+      <w:r>
+        <w:rPr>
+          <w:rFonts w:ascii="Times New Roman" w:hAnsi="Times New Roman" w:cs="Times New Roman"/>
+          <w:sz w:val="24"/>
+          <w:szCs w:val="24"/>
+        </w:rPr>
+        <w:t>Reinsel</w:t>
+      </w:r>
+      <w:proofErr w:type="spellEnd"/>
+      <w:r>
+        <w:rPr>
+          <w:rFonts w:ascii="Times New Roman" w:hAnsi="Times New Roman" w:cs="Times New Roman"/>
+          <w:sz w:val="24"/>
+          <w:szCs w:val="24"/>
+        </w:rPr>
+        <w:t xml:space="preserve">, Gregory C. (1994). </w:t>
+      </w:r>
+      <w:r>
+        <w:rPr>
+          <w:rFonts w:ascii="Times New Roman" w:hAnsi="Times New Roman" w:cs="Times New Roman"/>
+          <w:i/>
+          <w:iCs/>
+          <w:sz w:val="24"/>
+          <w:szCs w:val="24"/>
+        </w:rPr>
+        <w:t>Time Series Analysis Forecasting and Control</w:t>
+      </w:r>
+    </w:p>
+    <w:p>
+      <w:pPr>
+        <w:spacing w:after="0" w:line="360" w:lineRule="auto"/>
+        <w:rPr>
+          <w:rFonts w:ascii="Times New Roman" w:hAnsi="Times New Roman" w:cs="Times New Roman"/>
+          <w:sz w:val="24"/>
+          <w:szCs w:val="24"/>
+        </w:rPr>
+      </w:pPr>
+    </w:p>
+    <w:p>
+      <w:pPr>
+        <w:spacing w:after="0" w:line="360" w:lineRule="auto"/>
+        <w:rPr>
+          <w:rFonts w:ascii="Times New Roman" w:hAnsi="Times New Roman" w:cs="Times New Roman"/>
+          <w:sz w:val="24"/>
+          <w:szCs w:val="24"/>
+        </w:rPr>
+      </w:pPr>
+      <w:proofErr w:type="spellStart"/>
+      <w:r>
+        <w:rPr>
+          <w:rFonts w:ascii="Times New Roman" w:hAnsi="Times New Roman" w:cs="Times New Roman"/>
+          <w:sz w:val="24"/>
+          <w:szCs w:val="24"/>
+        </w:rPr>
+        <w:t>Siami-Namini</w:t>
+      </w:r>
+      <w:proofErr w:type="spellEnd"/>
+      <w:r>
+        <w:rPr>
+          <w:rFonts w:ascii="Times New Roman" w:hAnsi="Times New Roman" w:cs="Times New Roman"/>
+          <w:sz w:val="24"/>
+          <w:szCs w:val="24"/>
+        </w:rPr>
+        <w:t xml:space="preserve">, </w:t>
+      </w:r>
+      <w:proofErr w:type="spellStart"/>
+      <w:r>
+        <w:rPr>
+          <w:rFonts w:ascii="Times New Roman" w:hAnsi="Times New Roman" w:cs="Times New Roman"/>
+          <w:sz w:val="24"/>
+          <w:szCs w:val="24"/>
+        </w:rPr>
+        <w:t>Sima</w:t>
+      </w:r>
+      <w:proofErr w:type="spellEnd"/>
+      <w:r>
+        <w:rPr>
+          <w:rFonts w:ascii="Times New Roman" w:hAnsi="Times New Roman" w:cs="Times New Roman"/>
+          <w:sz w:val="24"/>
+          <w:szCs w:val="24"/>
+        </w:rPr>
+        <w:t xml:space="preserve">; </w:t>
+      </w:r>
+      <w:proofErr w:type="spellStart"/>
+      <w:r>
+        <w:rPr>
+          <w:rFonts w:ascii="Times New Roman" w:hAnsi="Times New Roman" w:cs="Times New Roman"/>
+          <w:sz w:val="24"/>
+          <w:szCs w:val="24"/>
+        </w:rPr>
+        <w:t>Tavakoli</w:t>
+      </w:r>
+      <w:proofErr w:type="spellEnd"/>
+      <w:r>
+        <w:rPr>
+          <w:rFonts w:ascii="Times New Roman" w:hAnsi="Times New Roman" w:cs="Times New Roman"/>
+          <w:sz w:val="24"/>
+          <w:szCs w:val="24"/>
+        </w:rPr>
+        <w:t xml:space="preserve">, Neda; </w:t>
+      </w:r>
+      <w:proofErr w:type="spellStart"/>
+      <w:r>
+        <w:rPr>
+          <w:rFonts w:ascii="Times New Roman" w:hAnsi="Times New Roman" w:cs="Times New Roman"/>
+          <w:sz w:val="24"/>
+          <w:szCs w:val="24"/>
+        </w:rPr>
+        <w:t>Siami</w:t>
+      </w:r>
+      <w:proofErr w:type="spellEnd"/>
+      <w:r>
+        <w:rPr>
+          <w:rFonts w:ascii="Times New Roman" w:hAnsi="Times New Roman" w:cs="Times New Roman"/>
+          <w:sz w:val="24"/>
+          <w:szCs w:val="24"/>
+        </w:rPr>
+        <w:t xml:space="preserve"> </w:t>
+      </w:r>
+      <w:proofErr w:type="spellStart"/>
+      <w:r>
+        <w:rPr>
+          <w:rFonts w:ascii="Times New Roman" w:hAnsi="Times New Roman" w:cs="Times New Roman"/>
+          <w:sz w:val="24"/>
+          <w:szCs w:val="24"/>
+        </w:rPr>
+        <w:t>Namin</w:t>
+      </w:r>
+      <w:proofErr w:type="spellEnd"/>
+      <w:r>
+        <w:rPr>
+          <w:rFonts w:ascii="Times New Roman" w:hAnsi="Times New Roman" w:cs="Times New Roman"/>
+          <w:sz w:val="24"/>
+          <w:szCs w:val="24"/>
+        </w:rPr>
+        <w:t xml:space="preserve">, Akbar (2018). </w:t>
+      </w:r>
+      <w:r>
+        <w:rPr>
+          <w:rFonts w:ascii="Times New Roman" w:hAnsi="Times New Roman" w:cs="Times New Roman"/>
+          <w:i/>
+          <w:iCs/>
+          <w:sz w:val="24"/>
+          <w:szCs w:val="24"/>
+        </w:rPr>
+        <w:t>A Comparison of ARIMA and LSTM in Forecasting Time Series</w:t>
       </w:r>
     </w:p>
     <w:sectPr>

</xml_diff>